<commit_message>
ai product road map updated.
</commit_message>
<xml_diff>
--- a/X_Ray_Classifier/model_building/automl-modeling-report-all-fixed.docx
+++ b/X_Ray_Classifier/model_building/automl-modeling-report-all-fixed.docx
@@ -280,6 +280,7 @@
                 <w:between w:val="nil"/>
               </w:pBdr>
               <w:spacing w:line="240" w:lineRule="auto"/>
+              <w:jc w:val="both"/>
               <w:rPr>
                 <w:color w:val="999999"/>
               </w:rPr>
@@ -290,19 +291,23 @@
               </w:rPr>
               <w:t xml:space="preserve">I used 271 items as normal images </w:t>
             </w:r>
-            <w:proofErr w:type="gramStart"/>
-            <w:r>
-              <w:rPr>
-                <w:color w:val="999999"/>
-              </w:rPr>
-              <w:t>and also</w:t>
-            </w:r>
-            <w:proofErr w:type="gramEnd"/>
-            <w:r>
-              <w:rPr>
-                <w:color w:val="999999"/>
-              </w:rPr>
-              <w:t xml:space="preserve"> 281 items as pneumonia images to be uploaded into the Google ML. I used 30% of the training set for testing. </w:t>
+            <w:r>
+              <w:rPr>
+                <w:color w:val="999999"/>
+              </w:rPr>
+              <w:t>and</w:t>
+            </w:r>
+            <w:r>
+              <w:rPr>
+                <w:color w:val="999999"/>
+              </w:rPr>
+              <w:t xml:space="preserve"> 281 items as pneumonia images to be uploaded into the Google ML. I used 30% of the training set for testing</w:t>
+            </w:r>
+            <w:r>
+              <w:rPr>
+                <w:color w:val="999999"/>
+              </w:rPr>
+              <w:t xml:space="preserve"> and the rest for training</w:t>
             </w:r>
           </w:p>
         </w:tc>
@@ -374,6 +379,7 @@
                 <w:between w:val="nil"/>
               </w:pBdr>
               <w:spacing w:line="240" w:lineRule="auto"/>
+              <w:jc w:val="both"/>
               <w:rPr>
                 <w:color w:val="999999"/>
               </w:rPr>
@@ -406,6 +412,22 @@
                 <w:color w:val="999999"/>
               </w:rPr>
             </w:pPr>
+          </w:p>
+          <w:p>
+            <w:pPr>
+              <w:widowControl w:val="0"/>
+              <w:pBdr>
+                <w:top w:val="nil"/>
+                <w:left w:val="nil"/>
+                <w:bottom w:val="nil"/>
+                <w:right w:val="nil"/>
+                <w:between w:val="nil"/>
+              </w:pBdr>
+              <w:spacing w:line="240" w:lineRule="auto"/>
+              <w:rPr>
+                <w:color w:val="999999"/>
+              </w:rPr>
+            </w:pPr>
             <w:r>
               <w:rPr>
                 <w:color w:val="999999"/>
@@ -508,22 +530,6 @@
               </w:rPr>
               <w:t xml:space="preserve">TP/(TP+FN) </w:t>
             </w:r>
-          </w:p>
-          <w:p>
-            <w:pPr>
-              <w:widowControl w:val="0"/>
-              <w:pBdr>
-                <w:top w:val="nil"/>
-                <w:left w:val="nil"/>
-                <w:bottom w:val="nil"/>
-                <w:right w:val="nil"/>
-                <w:between w:val="nil"/>
-              </w:pBdr>
-              <w:spacing w:line="240" w:lineRule="auto"/>
-              <w:rPr>
-                <w:color w:val="999999"/>
-              </w:rPr>
-            </w:pPr>
           </w:p>
           <w:p>
             <w:pPr>
@@ -732,6 +738,36 @@
                 <w:between w:val="nil"/>
               </w:pBdr>
               <w:spacing w:line="240" w:lineRule="auto"/>
+              <w:jc w:val="both"/>
+              <w:rPr>
+                <w:color w:val="999999"/>
+              </w:rPr>
+            </w:pPr>
+            <w:r>
+              <w:rPr>
+                <w:color w:val="999999"/>
+              </w:rPr>
+              <w:t xml:space="preserve">The confusion matrix has four major cells. The items in </w:t>
+            </w:r>
+            <w:r>
+              <w:rPr>
+                <w:color w:val="999999"/>
+              </w:rPr>
+              <w:lastRenderedPageBreak/>
+              <w:t xml:space="preserve">the left side of the matrix is the actual label and the items located in the upper part of the matrix is the predicted values for the labels. For example, 100% of the normal cases are predicted correctly by the model. However, in the case of pneumonia 4% of the pneumonia cases predicted as normal. </w:t>
+            </w:r>
+          </w:p>
+          <w:p>
+            <w:pPr>
+              <w:widowControl w:val="0"/>
+              <w:pBdr>
+                <w:top w:val="nil"/>
+                <w:left w:val="nil"/>
+                <w:bottom w:val="nil"/>
+                <w:right w:val="nil"/>
+                <w:between w:val="nil"/>
+              </w:pBdr>
+              <w:spacing w:line="240" w:lineRule="auto"/>
               <w:rPr>
                 <w:color w:val="999999"/>
               </w:rPr>
@@ -868,6 +904,150 @@
                 <w:between w:val="nil"/>
               </w:pBdr>
               <w:spacing w:line="240" w:lineRule="auto"/>
+            </w:pPr>
+          </w:p>
+          <w:p>
+            <w:pPr>
+              <w:widowControl w:val="0"/>
+              <w:pBdr>
+                <w:top w:val="nil"/>
+                <w:left w:val="nil"/>
+                <w:bottom w:val="nil"/>
+                <w:right w:val="nil"/>
+                <w:between w:val="nil"/>
+              </w:pBdr>
+              <w:spacing w:line="240" w:lineRule="auto"/>
+            </w:pPr>
+            <w:r>
+              <w:t xml:space="preserve">What is the true positive rate for the “pneumonia” class? </w:t>
+            </w:r>
+          </w:p>
+          <w:p>
+            <w:pPr>
+              <w:widowControl w:val="0"/>
+              <w:pBdr>
+                <w:top w:val="nil"/>
+                <w:left w:val="nil"/>
+                <w:bottom w:val="nil"/>
+                <w:right w:val="nil"/>
+                <w:between w:val="nil"/>
+              </w:pBdr>
+              <w:spacing w:line="240" w:lineRule="auto"/>
+            </w:pPr>
+          </w:p>
+          <w:p>
+            <w:pPr>
+              <w:widowControl w:val="0"/>
+              <w:pBdr>
+                <w:top w:val="nil"/>
+                <w:left w:val="nil"/>
+                <w:bottom w:val="nil"/>
+                <w:right w:val="nil"/>
+                <w:between w:val="nil"/>
+              </w:pBdr>
+              <w:spacing w:line="240" w:lineRule="auto"/>
+              <w:jc w:val="both"/>
+              <w:rPr>
+                <w:color w:val="999999"/>
+              </w:rPr>
+            </w:pPr>
+            <w:r>
+              <w:rPr>
+                <w:color w:val="999999"/>
+              </w:rPr>
+              <w:t xml:space="preserve">The true positive rate for the pneumonia case is 96% </w:t>
+            </w:r>
+          </w:p>
+          <w:p>
+            <w:pPr>
+              <w:widowControl w:val="0"/>
+              <w:pBdr>
+                <w:top w:val="nil"/>
+                <w:left w:val="nil"/>
+                <w:bottom w:val="nil"/>
+                <w:right w:val="nil"/>
+                <w:between w:val="nil"/>
+              </w:pBdr>
+              <w:spacing w:line="240" w:lineRule="auto"/>
+            </w:pPr>
+          </w:p>
+          <w:p>
+            <w:pPr>
+              <w:widowControl w:val="0"/>
+              <w:pBdr>
+                <w:top w:val="nil"/>
+                <w:left w:val="nil"/>
+                <w:bottom w:val="nil"/>
+                <w:right w:val="nil"/>
+                <w:between w:val="nil"/>
+              </w:pBdr>
+              <w:spacing w:line="240" w:lineRule="auto"/>
+            </w:pPr>
+          </w:p>
+          <w:p>
+            <w:pPr>
+              <w:widowControl w:val="0"/>
+              <w:pBdr>
+                <w:top w:val="nil"/>
+                <w:left w:val="nil"/>
+                <w:bottom w:val="nil"/>
+                <w:right w:val="nil"/>
+                <w:between w:val="nil"/>
+              </w:pBdr>
+              <w:spacing w:line="240" w:lineRule="auto"/>
+            </w:pPr>
+            <w:r>
+              <w:t>What is the false positive rate for the “normal” class?</w:t>
+            </w:r>
+          </w:p>
+          <w:p>
+            <w:pPr>
+              <w:widowControl w:val="0"/>
+              <w:pBdr>
+                <w:top w:val="nil"/>
+                <w:left w:val="nil"/>
+                <w:bottom w:val="nil"/>
+                <w:right w:val="nil"/>
+                <w:between w:val="nil"/>
+              </w:pBdr>
+              <w:spacing w:line="240" w:lineRule="auto"/>
+            </w:pPr>
+          </w:p>
+          <w:p>
+            <w:pPr>
+              <w:widowControl w:val="0"/>
+              <w:pBdr>
+                <w:top w:val="nil"/>
+                <w:left w:val="nil"/>
+                <w:bottom w:val="nil"/>
+                <w:right w:val="nil"/>
+                <w:between w:val="nil"/>
+              </w:pBdr>
+              <w:spacing w:line="240" w:lineRule="auto"/>
+              <w:jc w:val="both"/>
+              <w:rPr>
+                <w:color w:val="999999"/>
+              </w:rPr>
+            </w:pPr>
+            <w:r>
+              <w:rPr>
+                <w:color w:val="999999"/>
+              </w:rPr>
+              <w:t>The false positive rate for the normal case is 0%</w:t>
+            </w:r>
+          </w:p>
+          <w:p>
+            <w:pPr>
+              <w:widowControl w:val="0"/>
+              <w:pBdr>
+                <w:top w:val="nil"/>
+                <w:left w:val="nil"/>
+                <w:bottom w:val="nil"/>
+                <w:right w:val="nil"/>
+                <w:between w:val="nil"/>
+              </w:pBdr>
+              <w:spacing w:line="240" w:lineRule="auto"/>
+              <w:jc w:val="both"/>
               <w:rPr>
                 <w:color w:val="999999"/>
               </w:rPr>
@@ -917,13 +1097,7 @@
               <w:rPr>
                 <w:color w:val="FFFFFF"/>
               </w:rPr>
-              <w:t>What do</w:t>
-            </w:r>
-            <w:r>
-              <w:rPr>
-                <w:color w:val="FFFFFF"/>
-              </w:rPr>
-              <w:t>es precision measure? What does recall measure? What precision and recall did the model achieve (report the values for a score threshold of 0.5)?</w:t>
+              <w:t>What does precision measure? What does recall measure? What precision and recall did the model achieve (report the values for a score threshold of 0.5)?</w:t>
             </w:r>
           </w:p>
         </w:tc>
@@ -949,6 +1123,7 @@
                 <w:between w:val="nil"/>
               </w:pBdr>
               <w:spacing w:line="240" w:lineRule="auto"/>
+              <w:jc w:val="both"/>
               <w:rPr>
                 <w:color w:val="999999"/>
               </w:rPr>
@@ -971,15 +1146,105 @@
                 <w:between w:val="nil"/>
               </w:pBdr>
               <w:spacing w:line="240" w:lineRule="auto"/>
-              <w:rPr>
-                <w:color w:val="999999"/>
-              </w:rPr>
-            </w:pPr>
-            <w:r>
-              <w:rPr>
-                <w:color w:val="999999"/>
-              </w:rPr>
-              <w:t>Recall means what percentage of the normal cases identified by the model and it is applicable to the pneumonia as well.</w:t>
+              <w:jc w:val="both"/>
+              <w:rPr>
+                <w:color w:val="999999"/>
+              </w:rPr>
+            </w:pPr>
+          </w:p>
+          <w:p>
+            <w:pPr>
+              <w:widowControl w:val="0"/>
+              <w:pBdr>
+                <w:top w:val="nil"/>
+                <w:left w:val="nil"/>
+                <w:bottom w:val="nil"/>
+                <w:right w:val="nil"/>
+                <w:between w:val="nil"/>
+              </w:pBdr>
+              <w:spacing w:line="240" w:lineRule="auto"/>
+              <w:jc w:val="both"/>
+              <w:rPr>
+                <w:color w:val="999999"/>
+              </w:rPr>
+            </w:pPr>
+            <w:r>
+              <w:rPr>
+                <w:color w:val="999999"/>
+              </w:rPr>
+              <w:t xml:space="preserve">In the other words, </w:t>
+            </w:r>
+            <w:r>
+              <w:rPr>
+                <w:color w:val="999999"/>
+              </w:rPr>
+              <w:t>out of the determined cases for pneumonia how accurate the system can predict the pneumonia cases.</w:t>
+            </w:r>
+          </w:p>
+          <w:p>
+            <w:pPr>
+              <w:widowControl w:val="0"/>
+              <w:pBdr>
+                <w:top w:val="nil"/>
+                <w:left w:val="nil"/>
+                <w:bottom w:val="nil"/>
+                <w:right w:val="nil"/>
+                <w:between w:val="nil"/>
+              </w:pBdr>
+              <w:spacing w:line="240" w:lineRule="auto"/>
+              <w:jc w:val="both"/>
+              <w:rPr>
+                <w:color w:val="999999"/>
+              </w:rPr>
+            </w:pPr>
+          </w:p>
+          <w:p>
+            <w:pPr>
+              <w:widowControl w:val="0"/>
+              <w:pBdr>
+                <w:top w:val="nil"/>
+                <w:left w:val="nil"/>
+                <w:bottom w:val="nil"/>
+                <w:right w:val="nil"/>
+                <w:between w:val="nil"/>
+              </w:pBdr>
+              <w:spacing w:line="240" w:lineRule="auto"/>
+              <w:jc w:val="both"/>
+              <w:rPr>
+                <w:color w:val="999999"/>
+              </w:rPr>
+            </w:pPr>
+            <w:r>
+              <w:rPr>
+                <w:color w:val="999999"/>
+              </w:rPr>
+              <w:t xml:space="preserve">Recall means </w:t>
+            </w:r>
+            <w:r>
+              <w:rPr>
+                <w:color w:val="999999"/>
+              </w:rPr>
+              <w:t xml:space="preserve">how many of the actual cases with pneumonia is </w:t>
+            </w:r>
+            <w:proofErr w:type="gramStart"/>
+            <w:r>
+              <w:rPr>
+                <w:color w:val="999999"/>
+              </w:rPr>
+              <w:t>actually identified</w:t>
+            </w:r>
+            <w:proofErr w:type="gramEnd"/>
+            <w:r>
+              <w:rPr>
+                <w:color w:val="999999"/>
+              </w:rPr>
+              <w:t xml:space="preserve"> by the system </w:t>
+            </w:r>
+            <w:r>
+              <w:rPr>
+                <w:color w:val="999999"/>
+              </w:rPr>
+              <w:t>out of all the samples.</w:t>
             </w:r>
           </w:p>
           <w:p>
@@ -1313,13 +1578,6 @@
         </w:tc>
       </w:tr>
     </w:tbl>
-    <w:p>
-      <w:pPr>
-        <w:rPr>
-          <w:color w:val="999999"/>
-        </w:rPr>
-      </w:pPr>
-    </w:p>
     <w:p>
       <w:pPr>
         <w:rPr>
@@ -1535,22 +1793,19 @@
                 <w:color w:val="999999"/>
               </w:rPr>
             </w:pPr>
-            <w:bookmarkStart w:id="0" w:name="_GoBack"/>
-            <w:bookmarkEnd w:id="0"/>
-          </w:p>
-          <w:p>
-            <w:pPr>
-              <w:widowControl w:val="0"/>
-              <w:spacing w:line="240" w:lineRule="auto"/>
-              <w:rPr>
-                <w:color w:val="999999"/>
-              </w:rPr>
-            </w:pPr>
-            <w:r>
-              <w:rPr>
-                <w:color w:val="999999"/>
-              </w:rPr>
-              <w:lastRenderedPageBreak/>
+          </w:p>
+          <w:p>
+            <w:pPr>
+              <w:widowControl w:val="0"/>
+              <w:spacing w:line="240" w:lineRule="auto"/>
+              <w:rPr>
+                <w:color w:val="999999"/>
+              </w:rPr>
+            </w:pPr>
+            <w:r>
+              <w:rPr>
+                <w:color w:val="999999"/>
+              </w:rPr>
               <w:t>The confidence level of 0.14:</w:t>
             </w:r>
           </w:p>
@@ -1640,7 +1895,6 @@
                 <w:b/>
                 <w:color w:val="FFFFFF"/>
               </w:rPr>
-              <w:lastRenderedPageBreak/>
               <w:t>Confusion Matrix</w:t>
             </w:r>
           </w:p>
@@ -1679,6 +1933,136 @@
                 <w:color w:val="999999"/>
               </w:rPr>
             </w:pPr>
+            <w:r>
+              <w:rPr>
+                <w:noProof/>
+              </w:rPr>
+              <w:drawing>
+                <wp:inline distT="0" distB="0" distL="0" distR="0" wp14:anchorId="089FA9C0" wp14:editId="703FDAC7">
+                  <wp:extent cx="3511550" cy="1235710"/>
+                  <wp:effectExtent l="0" t="0" r="0" b="2540"/>
+                  <wp:docPr id="313" name="Picture 313"/>
+                  <wp:cNvGraphicFramePr>
+                    <a:graphicFrameLocks xmlns:a="http://schemas.openxmlformats.org/drawingml/2006/main" noChangeAspect="1"/>
+                  </wp:cNvGraphicFramePr>
+                  <a:graphic xmlns:a="http://schemas.openxmlformats.org/drawingml/2006/main">
+                    <a:graphicData uri="http://schemas.openxmlformats.org/drawingml/2006/picture">
+                      <pic:pic xmlns:pic="http://schemas.openxmlformats.org/drawingml/2006/picture">
+                        <pic:nvPicPr>
+                          <pic:cNvPr id="1" name=""/>
+                          <pic:cNvPicPr/>
+                        </pic:nvPicPr>
+                        <pic:blipFill>
+                          <a:blip r:embed="rId8"/>
+                          <a:stretch>
+                            <a:fillRect/>
+                          </a:stretch>
+                        </pic:blipFill>
+                        <pic:spPr>
+                          <a:xfrm>
+                            <a:off x="0" y="0"/>
+                            <a:ext cx="3511550" cy="1235710"/>
+                          </a:xfrm>
+                          <a:prstGeom prst="rect">
+                            <a:avLst/>
+                          </a:prstGeom>
+                        </pic:spPr>
+                      </pic:pic>
+                    </a:graphicData>
+                  </a:graphic>
+                </wp:inline>
+              </w:drawing>
+            </w:r>
+          </w:p>
+          <w:p>
+            <w:pPr>
+              <w:widowControl w:val="0"/>
+              <w:spacing w:line="240" w:lineRule="auto"/>
+              <w:rPr>
+                <w:color w:val="999999"/>
+              </w:rPr>
+            </w:pPr>
+          </w:p>
+          <w:p>
+            <w:pPr>
+              <w:widowControl w:val="0"/>
+              <w:spacing w:line="240" w:lineRule="auto"/>
+              <w:rPr>
+                <w:color w:val="999999"/>
+              </w:rPr>
+            </w:pPr>
+            <w:r>
+              <w:rPr>
+                <w:noProof/>
+              </w:rPr>
+              <w:lastRenderedPageBreak/>
+              <w:drawing>
+                <wp:inline distT="0" distB="0" distL="0" distR="0" wp14:anchorId="69A9F36E" wp14:editId="37ECB7DA">
+                  <wp:extent cx="3511550" cy="2214245"/>
+                  <wp:effectExtent l="0" t="0" r="0" b="0"/>
+                  <wp:docPr id="314" name="Picture 314"/>
+                  <wp:cNvGraphicFramePr>
+                    <a:graphicFrameLocks xmlns:a="http://schemas.openxmlformats.org/drawingml/2006/main" noChangeAspect="1"/>
+                  </wp:cNvGraphicFramePr>
+                  <a:graphic xmlns:a="http://schemas.openxmlformats.org/drawingml/2006/main">
+                    <a:graphicData uri="http://schemas.openxmlformats.org/drawingml/2006/picture">
+                      <pic:pic xmlns:pic="http://schemas.openxmlformats.org/drawingml/2006/picture">
+                        <pic:nvPicPr>
+                          <pic:cNvPr id="1" name=""/>
+                          <pic:cNvPicPr/>
+                        </pic:nvPicPr>
+                        <pic:blipFill>
+                          <a:blip r:embed="rId9"/>
+                          <a:stretch>
+                            <a:fillRect/>
+                          </a:stretch>
+                        </pic:blipFill>
+                        <pic:spPr>
+                          <a:xfrm>
+                            <a:off x="0" y="0"/>
+                            <a:ext cx="3511550" cy="2214245"/>
+                          </a:xfrm>
+                          <a:prstGeom prst="rect">
+                            <a:avLst/>
+                          </a:prstGeom>
+                        </pic:spPr>
+                      </pic:pic>
+                    </a:graphicData>
+                  </a:graphic>
+                </wp:inline>
+              </w:drawing>
+            </w:r>
+          </w:p>
+          <w:p>
+            <w:pPr>
+              <w:widowControl w:val="0"/>
+              <w:spacing w:line="240" w:lineRule="auto"/>
+              <w:rPr>
+                <w:color w:val="999999"/>
+              </w:rPr>
+            </w:pPr>
+          </w:p>
+          <w:p>
+            <w:pPr>
+              <w:widowControl w:val="0"/>
+              <w:spacing w:line="240" w:lineRule="auto"/>
+              <w:jc w:val="both"/>
+              <w:rPr>
+                <w:color w:val="999999"/>
+              </w:rPr>
+            </w:pPr>
+            <w:r>
+              <w:rPr>
+                <w:color w:val="999999"/>
+              </w:rPr>
+              <w:t>The confusion matrix improved as</w:t>
+            </w:r>
+            <w:r>
+              <w:rPr>
+                <w:color w:val="999999"/>
+              </w:rPr>
+              <w:t xml:space="preserve"> the data input changed to unbalance and I was not expecting the such result.</w:t>
+            </w:r>
           </w:p>
         </w:tc>
       </w:tr>
@@ -1708,6 +2092,7 @@
                 <w:b/>
                 <w:color w:val="FFFFFF"/>
               </w:rPr>
+              <w:lastRenderedPageBreak/>
               <w:t>Precision and Recall</w:t>
             </w:r>
           </w:p>
@@ -1746,6 +2131,82 @@
                 <w:color w:val="999999"/>
               </w:rPr>
             </w:pPr>
+            <w:r>
+              <w:rPr>
+                <w:noProof/>
+              </w:rPr>
+              <w:drawing>
+                <wp:inline distT="0" distB="0" distL="0" distR="0" wp14:anchorId="693DEC8D" wp14:editId="07A8C860">
+                  <wp:extent cx="3511550" cy="1552575"/>
+                  <wp:effectExtent l="0" t="0" r="0" b="9525"/>
+                  <wp:docPr id="315" name="Picture 315"/>
+                  <wp:cNvGraphicFramePr>
+                    <a:graphicFrameLocks xmlns:a="http://schemas.openxmlformats.org/drawingml/2006/main" noChangeAspect="1"/>
+                  </wp:cNvGraphicFramePr>
+                  <a:graphic xmlns:a="http://schemas.openxmlformats.org/drawingml/2006/main">
+                    <a:graphicData uri="http://schemas.openxmlformats.org/drawingml/2006/picture">
+                      <pic:pic xmlns:pic="http://schemas.openxmlformats.org/drawingml/2006/picture">
+                        <pic:nvPicPr>
+                          <pic:cNvPr id="1" name=""/>
+                          <pic:cNvPicPr/>
+                        </pic:nvPicPr>
+                        <pic:blipFill>
+                          <a:blip r:embed="rId10"/>
+                          <a:stretch>
+                            <a:fillRect/>
+                          </a:stretch>
+                        </pic:blipFill>
+                        <pic:spPr>
+                          <a:xfrm>
+                            <a:off x="0" y="0"/>
+                            <a:ext cx="3511550" cy="1552575"/>
+                          </a:xfrm>
+                          <a:prstGeom prst="rect">
+                            <a:avLst/>
+                          </a:prstGeom>
+                        </pic:spPr>
+                      </pic:pic>
+                    </a:graphicData>
+                  </a:graphic>
+                </wp:inline>
+              </w:drawing>
+            </w:r>
+          </w:p>
+          <w:p>
+            <w:pPr>
+              <w:widowControl w:val="0"/>
+              <w:spacing w:line="240" w:lineRule="auto"/>
+              <w:rPr>
+                <w:color w:val="999999"/>
+              </w:rPr>
+            </w:pPr>
+            <w:r>
+              <w:rPr>
+                <w:color w:val="999999"/>
+              </w:rPr>
+              <w:t xml:space="preserve">The confidence level </w:t>
+            </w:r>
+            <w:r>
+              <w:rPr>
+                <w:color w:val="999999"/>
+              </w:rPr>
+              <w:t>of the case considered to be 0.5</w:t>
+            </w:r>
+          </w:p>
+          <w:p>
+            <w:pPr>
+              <w:widowControl w:val="0"/>
+              <w:spacing w:line="240" w:lineRule="auto"/>
+              <w:rPr>
+                <w:color w:val="999999"/>
+              </w:rPr>
+            </w:pPr>
+            <w:r>
+              <w:rPr>
+                <w:color w:val="999999"/>
+              </w:rPr>
+              <w:t xml:space="preserve">The confidence level of the 0.5 gives the optimum values for the Recall and the Precision </w:t>
+            </w:r>
           </w:p>
         </w:tc>
       </w:tr>
@@ -1813,10 +2274,29 @@
                 <w:color w:val="999999"/>
               </w:rPr>
             </w:pPr>
+            <w:r>
+              <w:rPr>
+                <w:color w:val="999999"/>
+              </w:rPr>
+              <w:t xml:space="preserve">The unbalanced data improved the </w:t>
+            </w:r>
+            <w:r>
+              <w:rPr>
+                <w:color w:val="999999"/>
+              </w:rPr>
+              <w:t>precision and the recall for the confusion matrix. However, I was expecting different results.</w:t>
+            </w:r>
           </w:p>
         </w:tc>
       </w:tr>
     </w:tbl>
+    <w:p>
+      <w:pPr>
+        <w:rPr>
+          <w:color w:val="999999"/>
+        </w:rPr>
+      </w:pPr>
+    </w:p>
     <w:p>
       <w:pPr>
         <w:rPr>
@@ -1852,15 +2332,7 @@
           <w:sz w:val="36"/>
           <w:szCs w:val="36"/>
         </w:rPr>
-        <w:t>Binary Classi</w:t>
-      </w:r>
-      <w:r>
-        <w:rPr>
-          <w:color w:val="01B3E4"/>
-          <w:sz w:val="36"/>
-          <w:szCs w:val="36"/>
-        </w:rPr>
-        <w:t>fier with Dirty/Balanced Data</w:t>
+        <w:t>Binary Classifier with Dirty/Balanced Data</w:t>
       </w:r>
     </w:p>
     <w:p>
@@ -1949,6 +2421,164 @@
             <w:pPr>
               <w:widowControl w:val="0"/>
               <w:spacing w:line="240" w:lineRule="auto"/>
+              <w:jc w:val="both"/>
+              <w:rPr>
+                <w:color w:val="999999"/>
+              </w:rPr>
+            </w:pPr>
+            <w:r>
+              <w:rPr>
+                <w:color w:val="999999"/>
+              </w:rPr>
+              <w:t>The impact of the dirty data which includes the pneumonia images mixed with the normal image is presented in the following:</w:t>
+            </w:r>
+          </w:p>
+          <w:p>
+            <w:pPr>
+              <w:widowControl w:val="0"/>
+              <w:spacing w:line="240" w:lineRule="auto"/>
+              <w:rPr>
+                <w:color w:val="999999"/>
+              </w:rPr>
+            </w:pPr>
+          </w:p>
+          <w:p>
+            <w:pPr>
+              <w:widowControl w:val="0"/>
+              <w:spacing w:line="240" w:lineRule="auto"/>
+              <w:rPr>
+                <w:color w:val="999999"/>
+              </w:rPr>
+            </w:pPr>
+            <w:r>
+              <w:rPr>
+                <w:noProof/>
+              </w:rPr>
+              <w:lastRenderedPageBreak/>
+              <w:drawing>
+                <wp:inline distT="0" distB="0" distL="0" distR="0" wp14:anchorId="7090E2EB" wp14:editId="015E5134">
+                  <wp:extent cx="3511550" cy="2059305"/>
+                  <wp:effectExtent l="0" t="0" r="0" b="0"/>
+                  <wp:docPr id="5" name="Picture 5"/>
+                  <wp:cNvGraphicFramePr>
+                    <a:graphicFrameLocks xmlns:a="http://schemas.openxmlformats.org/drawingml/2006/main" noChangeAspect="1"/>
+                  </wp:cNvGraphicFramePr>
+                  <a:graphic xmlns:a="http://schemas.openxmlformats.org/drawingml/2006/main">
+                    <a:graphicData uri="http://schemas.openxmlformats.org/drawingml/2006/picture">
+                      <pic:pic xmlns:pic="http://schemas.openxmlformats.org/drawingml/2006/picture">
+                        <pic:nvPicPr>
+                          <pic:cNvPr id="1" name=""/>
+                          <pic:cNvPicPr/>
+                        </pic:nvPicPr>
+                        <pic:blipFill>
+                          <a:blip r:embed="rId11"/>
+                          <a:stretch>
+                            <a:fillRect/>
+                          </a:stretch>
+                        </pic:blipFill>
+                        <pic:spPr>
+                          <a:xfrm>
+                            <a:off x="0" y="0"/>
+                            <a:ext cx="3511550" cy="2059305"/>
+                          </a:xfrm>
+                          <a:prstGeom prst="rect">
+                            <a:avLst/>
+                          </a:prstGeom>
+                        </pic:spPr>
+                      </pic:pic>
+                    </a:graphicData>
+                  </a:graphic>
+                </wp:inline>
+              </w:drawing>
+            </w:r>
+          </w:p>
+          <w:p>
+            <w:pPr>
+              <w:widowControl w:val="0"/>
+              <w:spacing w:line="240" w:lineRule="auto"/>
+              <w:rPr>
+                <w:color w:val="999999"/>
+              </w:rPr>
+            </w:pPr>
+          </w:p>
+          <w:p>
+            <w:pPr>
+              <w:widowControl w:val="0"/>
+              <w:spacing w:line="240" w:lineRule="auto"/>
+              <w:rPr>
+                <w:color w:val="999999"/>
+              </w:rPr>
+            </w:pPr>
+            <w:r>
+              <w:rPr>
+                <w:noProof/>
+              </w:rPr>
+              <w:drawing>
+                <wp:inline distT="0" distB="0" distL="0" distR="0" wp14:anchorId="2EAED144" wp14:editId="039EF85F">
+                  <wp:extent cx="3511550" cy="2117725"/>
+                  <wp:effectExtent l="0" t="0" r="0" b="0"/>
+                  <wp:docPr id="6" name="Picture 6"/>
+                  <wp:cNvGraphicFramePr>
+                    <a:graphicFrameLocks xmlns:a="http://schemas.openxmlformats.org/drawingml/2006/main" noChangeAspect="1"/>
+                  </wp:cNvGraphicFramePr>
+                  <a:graphic xmlns:a="http://schemas.openxmlformats.org/drawingml/2006/main">
+                    <a:graphicData uri="http://schemas.openxmlformats.org/drawingml/2006/picture">
+                      <pic:pic xmlns:pic="http://schemas.openxmlformats.org/drawingml/2006/picture">
+                        <pic:nvPicPr>
+                          <pic:cNvPr id="1" name=""/>
+                          <pic:cNvPicPr/>
+                        </pic:nvPicPr>
+                        <pic:blipFill>
+                          <a:blip r:embed="rId12"/>
+                          <a:stretch>
+                            <a:fillRect/>
+                          </a:stretch>
+                        </pic:blipFill>
+                        <pic:spPr>
+                          <a:xfrm>
+                            <a:off x="0" y="0"/>
+                            <a:ext cx="3511550" cy="2117725"/>
+                          </a:xfrm>
+                          <a:prstGeom prst="rect">
+                            <a:avLst/>
+                          </a:prstGeom>
+                        </pic:spPr>
+                      </pic:pic>
+                    </a:graphicData>
+                  </a:graphic>
+                </wp:inline>
+              </w:drawing>
+            </w:r>
+          </w:p>
+          <w:p>
+            <w:pPr>
+              <w:widowControl w:val="0"/>
+              <w:spacing w:line="240" w:lineRule="auto"/>
+              <w:rPr>
+                <w:color w:val="999999"/>
+              </w:rPr>
+            </w:pPr>
+          </w:p>
+          <w:p>
+            <w:pPr>
+              <w:widowControl w:val="0"/>
+              <w:spacing w:line="240" w:lineRule="auto"/>
+              <w:jc w:val="both"/>
+              <w:rPr>
+                <w:color w:val="999999"/>
+              </w:rPr>
+            </w:pPr>
+            <w:r>
+              <w:rPr>
+                <w:color w:val="999999"/>
+              </w:rPr>
+              <w:t>The confusion matrix with the dirty data will be different and the precision and recall values changed greatly as a result of dirty data in the data set.</w:t>
+            </w:r>
+          </w:p>
+          <w:p>
+            <w:pPr>
+              <w:widowControl w:val="0"/>
+              <w:spacing w:line="240" w:lineRule="auto"/>
               <w:rPr>
                 <w:color w:val="999999"/>
               </w:rPr>
@@ -1982,6 +2612,7 @@
                 <w:b/>
                 <w:color w:val="FFFFFF"/>
               </w:rPr>
+              <w:lastRenderedPageBreak/>
               <w:t>Precision and Recall</w:t>
             </w:r>
           </w:p>
@@ -1997,13 +2628,7 @@
               <w:rPr>
                 <w:color w:val="FFFFFF"/>
               </w:rPr>
-              <w:t>How have the model’s precision and recall been affected by the dirty data (report the values for a score threshold of 0.</w:t>
-            </w:r>
-            <w:r>
-              <w:rPr>
-                <w:color w:val="FFFFFF"/>
-              </w:rPr>
-              <w:t xml:space="preserve">5)? Of the binary classifiers, which has the highest precision? Which has the highest recall? </w:t>
+              <w:t xml:space="preserve">How have the model’s precision and recall been affected by the dirty data (report the values for a score threshold of 0.5)? Of the binary classifiers, which has the highest precision? Which has the highest recall? </w:t>
             </w:r>
           </w:p>
         </w:tc>
@@ -2022,10 +2647,93 @@
             <w:pPr>
               <w:widowControl w:val="0"/>
               <w:spacing w:line="240" w:lineRule="auto"/>
-              <w:rPr>
-                <w:color w:val="999999"/>
-              </w:rPr>
-            </w:pPr>
+              <w:jc w:val="both"/>
+              <w:rPr>
+                <w:color w:val="999999"/>
+              </w:rPr>
+            </w:pPr>
+            <w:r>
+              <w:rPr>
+                <w:color w:val="999999"/>
+              </w:rPr>
+              <w:t>The other interesting point is related to the confidence level and in the confidence level of 0.5 there is balance for recall and precision. However, as we increase the confidence values the precision goes up and the recall values goes down.</w:t>
+            </w:r>
+          </w:p>
+          <w:p>
+            <w:pPr>
+              <w:widowControl w:val="0"/>
+              <w:spacing w:line="240" w:lineRule="auto"/>
+              <w:jc w:val="both"/>
+              <w:rPr>
+                <w:color w:val="999999"/>
+              </w:rPr>
+            </w:pPr>
+          </w:p>
+          <w:p>
+            <w:pPr>
+              <w:widowControl w:val="0"/>
+              <w:spacing w:line="240" w:lineRule="auto"/>
+              <w:jc w:val="both"/>
+              <w:rPr>
+                <w:color w:val="999999"/>
+              </w:rPr>
+            </w:pPr>
+            <w:r>
+              <w:rPr>
+                <w:color w:val="999999"/>
+              </w:rPr>
+              <w:t xml:space="preserve">The unbalanced data created the highest level of precision and the recall. </w:t>
+            </w:r>
+          </w:p>
+          <w:p>
+            <w:pPr>
+              <w:widowControl w:val="0"/>
+              <w:spacing w:line="240" w:lineRule="auto"/>
+              <w:rPr>
+                <w:color w:val="999999"/>
+              </w:rPr>
+            </w:pPr>
+            <w:r>
+              <w:rPr>
+                <w:noProof/>
+              </w:rPr>
+              <w:lastRenderedPageBreak/>
+              <w:drawing>
+                <wp:inline distT="0" distB="0" distL="0" distR="0" wp14:anchorId="624D7E50" wp14:editId="51F39E8D">
+                  <wp:extent cx="2426970" cy="2492801"/>
+                  <wp:effectExtent l="0" t="0" r="0" b="3175"/>
+                  <wp:docPr id="7" name="Picture 7"/>
+                  <wp:cNvGraphicFramePr>
+                    <a:graphicFrameLocks xmlns:a="http://schemas.openxmlformats.org/drawingml/2006/main" noChangeAspect="1"/>
+                  </wp:cNvGraphicFramePr>
+                  <a:graphic xmlns:a="http://schemas.openxmlformats.org/drawingml/2006/main">
+                    <a:graphicData uri="http://schemas.openxmlformats.org/drawingml/2006/picture">
+                      <pic:pic xmlns:pic="http://schemas.openxmlformats.org/drawingml/2006/picture">
+                        <pic:nvPicPr>
+                          <pic:cNvPr id="1" name=""/>
+                          <pic:cNvPicPr/>
+                        </pic:nvPicPr>
+                        <pic:blipFill>
+                          <a:blip r:embed="rId13"/>
+                          <a:stretch>
+                            <a:fillRect/>
+                          </a:stretch>
+                        </pic:blipFill>
+                        <pic:spPr>
+                          <a:xfrm>
+                            <a:off x="0" y="0"/>
+                            <a:ext cx="2439231" cy="2505394"/>
+                          </a:xfrm>
+                          <a:prstGeom prst="rect">
+                            <a:avLst/>
+                          </a:prstGeom>
+                        </pic:spPr>
+                      </pic:pic>
+                    </a:graphicData>
+                  </a:graphic>
+                </wp:inline>
+              </w:drawing>
+            </w:r>
           </w:p>
         </w:tc>
       </w:tr>
@@ -2055,6 +2763,7 @@
                 <w:b/>
                 <w:color w:val="FFFFFF"/>
               </w:rPr>
+              <w:lastRenderedPageBreak/>
               <w:t>Dirty Data</w:t>
             </w:r>
           </w:p>
@@ -2070,14 +2779,7 @@
               <w:rPr>
                 <w:color w:val="FFFFFF"/>
               </w:rPr>
-              <w:t xml:space="preserve">From what you have observed, </w:t>
-            </w:r>
-            <w:r>
-              <w:rPr>
-                <w:color w:val="FFFFFF"/>
-              </w:rPr>
-              <w:lastRenderedPageBreak/>
-              <w:t>how does dirty data affect a machine learning model?</w:t>
+              <w:t>From what you have observed, how does dirty data affect a machine learning model?</w:t>
             </w:r>
           </w:p>
         </w:tc>
@@ -2092,6 +2794,36 @@
               <w:right w:w="100" w:type="dxa"/>
             </w:tcMar>
           </w:tcPr>
+          <w:p>
+            <w:pPr>
+              <w:widowControl w:val="0"/>
+              <w:spacing w:line="240" w:lineRule="auto"/>
+              <w:jc w:val="both"/>
+              <w:rPr>
+                <w:color w:val="999999"/>
+              </w:rPr>
+            </w:pPr>
+            <w:r>
+              <w:rPr>
+                <w:color w:val="999999"/>
+              </w:rPr>
+              <w:t xml:space="preserve">I learnt that that the dirty data could have a great impact on the model </w:t>
+            </w:r>
+            <w:proofErr w:type="gramStart"/>
+            <w:r>
+              <w:rPr>
+                <w:color w:val="999999"/>
+              </w:rPr>
+              <w:t>performance</w:t>
+            </w:r>
+            <w:proofErr w:type="gramEnd"/>
+            <w:r>
+              <w:rPr>
+                <w:color w:val="999999"/>
+              </w:rPr>
+              <w:t xml:space="preserve"> and I did not know that the wrong labelling of the data can reduce the performance of the model so much.</w:t>
+            </w:r>
+          </w:p>
           <w:p>
             <w:pPr>
               <w:widowControl w:val="0"/>
@@ -2229,6 +2961,305 @@
                 <w:color w:val="999999"/>
               </w:rPr>
             </w:pPr>
+            <w:r>
+              <w:rPr>
+                <w:noProof/>
+              </w:rPr>
+              <w:drawing>
+                <wp:inline distT="0" distB="0" distL="0" distR="0" wp14:anchorId="45C115EC" wp14:editId="1B72DDF9">
+                  <wp:extent cx="3511550" cy="1249680"/>
+                  <wp:effectExtent l="0" t="0" r="0" b="7620"/>
+                  <wp:docPr id="8" name="Picture 8"/>
+                  <wp:cNvGraphicFramePr>
+                    <a:graphicFrameLocks xmlns:a="http://schemas.openxmlformats.org/drawingml/2006/main" noChangeAspect="1"/>
+                  </wp:cNvGraphicFramePr>
+                  <a:graphic xmlns:a="http://schemas.openxmlformats.org/drawingml/2006/main">
+                    <a:graphicData uri="http://schemas.openxmlformats.org/drawingml/2006/picture">
+                      <pic:pic xmlns:pic="http://schemas.openxmlformats.org/drawingml/2006/picture">
+                        <pic:nvPicPr>
+                          <pic:cNvPr id="1" name=""/>
+                          <pic:cNvPicPr/>
+                        </pic:nvPicPr>
+                        <pic:blipFill>
+                          <a:blip r:embed="rId14"/>
+                          <a:stretch>
+                            <a:fillRect/>
+                          </a:stretch>
+                        </pic:blipFill>
+                        <pic:spPr>
+                          <a:xfrm>
+                            <a:off x="0" y="0"/>
+                            <a:ext cx="3511550" cy="1249680"/>
+                          </a:xfrm>
+                          <a:prstGeom prst="rect">
+                            <a:avLst/>
+                          </a:prstGeom>
+                        </pic:spPr>
+                      </pic:pic>
+                    </a:graphicData>
+                  </a:graphic>
+                </wp:inline>
+              </w:drawing>
+            </w:r>
+          </w:p>
+          <w:p>
+            <w:pPr>
+              <w:widowControl w:val="0"/>
+              <w:spacing w:line="240" w:lineRule="auto"/>
+              <w:rPr>
+                <w:color w:val="999999"/>
+              </w:rPr>
+            </w:pPr>
+            <w:bookmarkStart w:id="0" w:name="_GoBack"/>
+            <w:bookmarkEnd w:id="0"/>
+          </w:p>
+          <w:p>
+            <w:pPr>
+              <w:widowControl w:val="0"/>
+              <w:spacing w:line="240" w:lineRule="auto"/>
+              <w:rPr>
+                <w:color w:val="999999"/>
+              </w:rPr>
+            </w:pPr>
+            <w:r>
+              <w:rPr>
+                <w:noProof/>
+              </w:rPr>
+              <w:lastRenderedPageBreak/>
+              <w:drawing>
+                <wp:inline distT="0" distB="0" distL="0" distR="0" wp14:anchorId="373E8683" wp14:editId="74BB1CD7">
+                  <wp:extent cx="3511550" cy="2005330"/>
+                  <wp:effectExtent l="0" t="0" r="0" b="0"/>
+                  <wp:docPr id="9" name="Picture 9"/>
+                  <wp:cNvGraphicFramePr>
+                    <a:graphicFrameLocks xmlns:a="http://schemas.openxmlformats.org/drawingml/2006/main" noChangeAspect="1"/>
+                  </wp:cNvGraphicFramePr>
+                  <a:graphic xmlns:a="http://schemas.openxmlformats.org/drawingml/2006/main">
+                    <a:graphicData uri="http://schemas.openxmlformats.org/drawingml/2006/picture">
+                      <pic:pic xmlns:pic="http://schemas.openxmlformats.org/drawingml/2006/picture">
+                        <pic:nvPicPr>
+                          <pic:cNvPr id="1" name=""/>
+                          <pic:cNvPicPr/>
+                        </pic:nvPicPr>
+                        <pic:blipFill>
+                          <a:blip r:embed="rId15"/>
+                          <a:stretch>
+                            <a:fillRect/>
+                          </a:stretch>
+                        </pic:blipFill>
+                        <pic:spPr>
+                          <a:xfrm>
+                            <a:off x="0" y="0"/>
+                            <a:ext cx="3511550" cy="2005330"/>
+                          </a:xfrm>
+                          <a:prstGeom prst="rect">
+                            <a:avLst/>
+                          </a:prstGeom>
+                        </pic:spPr>
+                      </pic:pic>
+                    </a:graphicData>
+                  </a:graphic>
+                </wp:inline>
+              </w:drawing>
+            </w:r>
+          </w:p>
+          <w:p>
+            <w:pPr>
+              <w:widowControl w:val="0"/>
+              <w:spacing w:line="240" w:lineRule="auto"/>
+              <w:rPr>
+                <w:color w:val="999999"/>
+              </w:rPr>
+            </w:pPr>
+          </w:p>
+          <w:p>
+            <w:pPr>
+              <w:widowControl w:val="0"/>
+              <w:spacing w:line="240" w:lineRule="auto"/>
+              <w:jc w:val="both"/>
+              <w:rPr>
+                <w:color w:val="999999"/>
+              </w:rPr>
+            </w:pPr>
+            <w:r>
+              <w:rPr>
+                <w:color w:val="999999"/>
+              </w:rPr>
+              <w:t xml:space="preserve">The confusion matrix related to the multi model is presented above. There are three categories to be considered which includes: bacterial and viral pneumonia as well as the normal. The model performed very well for the viral pneumonia and the normal case. However, there is a performance gain which could be achieved as a result of improvement in the bacterial pneumonia category. To improve the mentioned category, I would increase the number of cases for </w:t>
+            </w:r>
+            <w:proofErr w:type="spellStart"/>
+            <w:r>
+              <w:rPr>
+                <w:color w:val="999999"/>
+              </w:rPr>
+              <w:t>th</w:t>
+            </w:r>
+            <w:proofErr w:type="spellEnd"/>
+            <w:r>
+              <w:rPr>
+                <w:color w:val="999999"/>
+              </w:rPr>
+              <w:t xml:space="preserve"> bacterial pneumonia in the training set and will check the performance of the model again:</w:t>
+            </w:r>
+          </w:p>
+          <w:p>
+            <w:pPr>
+              <w:widowControl w:val="0"/>
+              <w:spacing w:line="240" w:lineRule="auto"/>
+              <w:rPr>
+                <w:color w:val="999999"/>
+              </w:rPr>
+            </w:pPr>
+          </w:p>
+          <w:p>
+            <w:pPr>
+              <w:widowControl w:val="0"/>
+              <w:spacing w:line="240" w:lineRule="auto"/>
+              <w:rPr>
+                <w:color w:val="999999"/>
+              </w:rPr>
+            </w:pPr>
+          </w:p>
+          <w:p>
+            <w:pPr>
+              <w:widowControl w:val="0"/>
+              <w:spacing w:line="240" w:lineRule="auto"/>
+              <w:rPr>
+                <w:color w:val="999999"/>
+              </w:rPr>
+            </w:pPr>
+            <w:r>
+              <w:rPr>
+                <w:noProof/>
+              </w:rPr>
+              <w:drawing>
+                <wp:inline distT="0" distB="0" distL="0" distR="0" wp14:anchorId="0C3531A5" wp14:editId="6FBE2DE7">
+                  <wp:extent cx="3511550" cy="1160145"/>
+                  <wp:effectExtent l="0" t="0" r="0" b="1905"/>
+                  <wp:docPr id="10" name="Picture 10"/>
+                  <wp:cNvGraphicFramePr>
+                    <a:graphicFrameLocks xmlns:a="http://schemas.openxmlformats.org/drawingml/2006/main" noChangeAspect="1"/>
+                  </wp:cNvGraphicFramePr>
+                  <a:graphic xmlns:a="http://schemas.openxmlformats.org/drawingml/2006/main">
+                    <a:graphicData uri="http://schemas.openxmlformats.org/drawingml/2006/picture">
+                      <pic:pic xmlns:pic="http://schemas.openxmlformats.org/drawingml/2006/picture">
+                        <pic:nvPicPr>
+                          <pic:cNvPr id="1" name=""/>
+                          <pic:cNvPicPr/>
+                        </pic:nvPicPr>
+                        <pic:blipFill>
+                          <a:blip r:embed="rId16"/>
+                          <a:stretch>
+                            <a:fillRect/>
+                          </a:stretch>
+                        </pic:blipFill>
+                        <pic:spPr>
+                          <a:xfrm>
+                            <a:off x="0" y="0"/>
+                            <a:ext cx="3511550" cy="1160145"/>
+                          </a:xfrm>
+                          <a:prstGeom prst="rect">
+                            <a:avLst/>
+                          </a:prstGeom>
+                        </pic:spPr>
+                      </pic:pic>
+                    </a:graphicData>
+                  </a:graphic>
+                </wp:inline>
+              </w:drawing>
+            </w:r>
+          </w:p>
+          <w:p>
+            <w:pPr>
+              <w:widowControl w:val="0"/>
+              <w:spacing w:line="240" w:lineRule="auto"/>
+              <w:rPr>
+                <w:color w:val="999999"/>
+              </w:rPr>
+            </w:pPr>
+          </w:p>
+          <w:p>
+            <w:pPr>
+              <w:widowControl w:val="0"/>
+              <w:spacing w:line="240" w:lineRule="auto"/>
+              <w:rPr>
+                <w:color w:val="999999"/>
+              </w:rPr>
+            </w:pPr>
+            <w:r>
+              <w:rPr>
+                <w:noProof/>
+              </w:rPr>
+              <w:lastRenderedPageBreak/>
+              <w:drawing>
+                <wp:inline distT="0" distB="0" distL="0" distR="0" wp14:anchorId="3267C406" wp14:editId="51D7F91D">
+                  <wp:extent cx="3511550" cy="3597275"/>
+                  <wp:effectExtent l="0" t="0" r="0" b="3175"/>
+                  <wp:docPr id="11" name="Picture 11"/>
+                  <wp:cNvGraphicFramePr>
+                    <a:graphicFrameLocks xmlns:a="http://schemas.openxmlformats.org/drawingml/2006/main" noChangeAspect="1"/>
+                  </wp:cNvGraphicFramePr>
+                  <a:graphic xmlns:a="http://schemas.openxmlformats.org/drawingml/2006/main">
+                    <a:graphicData uri="http://schemas.openxmlformats.org/drawingml/2006/picture">
+                      <pic:pic xmlns:pic="http://schemas.openxmlformats.org/drawingml/2006/picture">
+                        <pic:nvPicPr>
+                          <pic:cNvPr id="1" name=""/>
+                          <pic:cNvPicPr/>
+                        </pic:nvPicPr>
+                        <pic:blipFill>
+                          <a:blip r:embed="rId17"/>
+                          <a:stretch>
+                            <a:fillRect/>
+                          </a:stretch>
+                        </pic:blipFill>
+                        <pic:spPr>
+                          <a:xfrm>
+                            <a:off x="0" y="0"/>
+                            <a:ext cx="3511550" cy="3597275"/>
+                          </a:xfrm>
+                          <a:prstGeom prst="rect">
+                            <a:avLst/>
+                          </a:prstGeom>
+                        </pic:spPr>
+                      </pic:pic>
+                    </a:graphicData>
+                  </a:graphic>
+                </wp:inline>
+              </w:drawing>
+            </w:r>
+          </w:p>
+          <w:p>
+            <w:pPr>
+              <w:widowControl w:val="0"/>
+              <w:spacing w:line="240" w:lineRule="auto"/>
+              <w:rPr>
+                <w:color w:val="999999"/>
+              </w:rPr>
+            </w:pPr>
+          </w:p>
+          <w:p>
+            <w:pPr>
+              <w:widowControl w:val="0"/>
+              <w:spacing w:line="240" w:lineRule="auto"/>
+              <w:rPr>
+                <w:color w:val="999999"/>
+              </w:rPr>
+            </w:pPr>
+            <w:r>
+              <w:rPr>
+                <w:color w:val="999999"/>
+              </w:rPr>
+              <w:t>The result shows that the confidence level can still increase to achieve to the optimum point for the precision and recall values. The optimum confidence value could be 0.9</w:t>
+            </w:r>
+          </w:p>
+          <w:p>
+            <w:pPr>
+              <w:widowControl w:val="0"/>
+              <w:spacing w:line="240" w:lineRule="auto"/>
+              <w:rPr>
+                <w:color w:val="999999"/>
+              </w:rPr>
+            </w:pPr>
           </w:p>
         </w:tc>
       </w:tr>
@@ -2258,6 +3289,7 @@
                 <w:b/>
                 <w:color w:val="FFFFFF"/>
               </w:rPr>
+              <w:lastRenderedPageBreak/>
               <w:t>Precision and Recall</w:t>
             </w:r>
           </w:p>
@@ -2291,6 +3323,460 @@
           <w:p>
             <w:pPr>
               <w:widowControl w:val="0"/>
+              <w:pBdr>
+                <w:top w:val="nil"/>
+                <w:left w:val="nil"/>
+                <w:bottom w:val="nil"/>
+                <w:right w:val="nil"/>
+                <w:between w:val="nil"/>
+              </w:pBdr>
+              <w:spacing w:line="240" w:lineRule="auto"/>
+              <w:jc w:val="both"/>
+              <w:rPr>
+                <w:color w:val="999999"/>
+              </w:rPr>
+            </w:pPr>
+            <w:r>
+              <w:rPr>
+                <w:color w:val="999999"/>
+              </w:rPr>
+              <w:t>Precision means how accurately the model can identify and distinguish the cases from each other and assign them to different categories.</w:t>
+            </w:r>
+          </w:p>
+          <w:p>
+            <w:pPr>
+              <w:widowControl w:val="0"/>
+              <w:pBdr>
+                <w:top w:val="nil"/>
+                <w:left w:val="nil"/>
+                <w:bottom w:val="nil"/>
+                <w:right w:val="nil"/>
+                <w:between w:val="nil"/>
+              </w:pBdr>
+              <w:spacing w:line="240" w:lineRule="auto"/>
+              <w:jc w:val="both"/>
+              <w:rPr>
+                <w:color w:val="999999"/>
+              </w:rPr>
+            </w:pPr>
+            <w:r>
+              <w:rPr>
+                <w:color w:val="999999"/>
+              </w:rPr>
+              <w:t>As an example, out of the cases determined as normal category how accurately the system can predict the correct normal cases.</w:t>
+            </w:r>
+          </w:p>
+          <w:p>
+            <w:pPr>
+              <w:widowControl w:val="0"/>
+              <w:pBdr>
+                <w:top w:val="nil"/>
+                <w:left w:val="nil"/>
+                <w:bottom w:val="nil"/>
+                <w:right w:val="nil"/>
+                <w:between w:val="nil"/>
+              </w:pBdr>
+              <w:spacing w:line="240" w:lineRule="auto"/>
+              <w:jc w:val="both"/>
+              <w:rPr>
+                <w:color w:val="999999"/>
+              </w:rPr>
+            </w:pPr>
+          </w:p>
+          <w:p>
+            <w:pPr>
+              <w:widowControl w:val="0"/>
+              <w:pBdr>
+                <w:top w:val="nil"/>
+                <w:left w:val="nil"/>
+                <w:bottom w:val="nil"/>
+                <w:right w:val="nil"/>
+                <w:between w:val="nil"/>
+              </w:pBdr>
+              <w:spacing w:line="240" w:lineRule="auto"/>
+              <w:jc w:val="both"/>
+              <w:rPr>
+                <w:color w:val="999999"/>
+              </w:rPr>
+            </w:pPr>
+            <w:r>
+              <w:rPr>
+                <w:color w:val="999999"/>
+              </w:rPr>
+              <w:t>Recall means how many of the actual cases with normal category is identified by the system out of all the samples.</w:t>
+            </w:r>
+          </w:p>
+          <w:p>
+            <w:pPr>
+              <w:widowControl w:val="0"/>
+              <w:pBdr>
+                <w:top w:val="nil"/>
+                <w:left w:val="nil"/>
+                <w:bottom w:val="nil"/>
+                <w:right w:val="nil"/>
+                <w:between w:val="nil"/>
+              </w:pBdr>
+              <w:spacing w:line="240" w:lineRule="auto"/>
+              <w:rPr>
+                <w:color w:val="999999"/>
+              </w:rPr>
+            </w:pPr>
+          </w:p>
+          <w:p>
+            <w:pPr>
+              <w:widowControl w:val="0"/>
+              <w:pBdr>
+                <w:top w:val="nil"/>
+                <w:left w:val="nil"/>
+                <w:bottom w:val="nil"/>
+                <w:right w:val="nil"/>
+                <w:between w:val="nil"/>
+              </w:pBdr>
+              <w:spacing w:line="240" w:lineRule="auto"/>
+              <w:rPr>
+                <w:color w:val="999999"/>
+              </w:rPr>
+            </w:pPr>
+            <w:r>
+              <w:rPr>
+                <w:color w:val="999999"/>
+              </w:rPr>
+              <w:t>The way to calculate the precision and the recall can be described in the following:</w:t>
+            </w:r>
+          </w:p>
+          <w:p>
+            <w:pPr>
+              <w:widowControl w:val="0"/>
+              <w:pBdr>
+                <w:top w:val="nil"/>
+                <w:left w:val="nil"/>
+                <w:bottom w:val="nil"/>
+                <w:right w:val="nil"/>
+                <w:between w:val="nil"/>
+              </w:pBdr>
+              <w:spacing w:line="240" w:lineRule="auto"/>
+              <w:rPr>
+                <w:color w:val="999999"/>
+              </w:rPr>
+            </w:pPr>
+          </w:p>
+          <w:p>
+            <w:pPr>
+              <w:widowControl w:val="0"/>
+              <w:pBdr>
+                <w:top w:val="nil"/>
+                <w:left w:val="nil"/>
+                <w:bottom w:val="nil"/>
+                <w:right w:val="nil"/>
+                <w:between w:val="nil"/>
+              </w:pBdr>
+              <w:spacing w:line="240" w:lineRule="auto"/>
+              <w:rPr>
+                <w:color w:val="999999"/>
+              </w:rPr>
+            </w:pPr>
+            <w:r>
+              <w:rPr>
+                <w:b/>
+                <w:bCs/>
+                <w:color w:val="999999"/>
+              </w:rPr>
+              <w:t xml:space="preserve">Recall or </w:t>
+            </w:r>
+            <w:r>
+              <w:rPr>
+                <w:b/>
+                <w:bCs/>
+                <w:color w:val="999999"/>
+              </w:rPr>
+              <w:t>sensitivity</w:t>
+            </w:r>
+            <w:r>
+              <w:rPr>
+                <w:color w:val="999999"/>
+              </w:rPr>
+              <w:t xml:space="preserve"> is the proportion of cases correctly identified as belonging to </w:t>
+            </w:r>
+            <w:r>
+              <w:rPr>
+                <w:color w:val="999999"/>
+              </w:rPr>
+              <w:t xml:space="preserve">specific class </w:t>
+            </w:r>
+            <w:r>
+              <w:rPr>
+                <w:color w:val="999999"/>
+              </w:rPr>
+              <w:t xml:space="preserve">among all cases that truly belong to </w:t>
+            </w:r>
+            <w:r>
+              <w:rPr>
+                <w:color w:val="999999"/>
+              </w:rPr>
+              <w:t xml:space="preserve">that </w:t>
+            </w:r>
+            <w:r>
+              <w:rPr>
+                <w:color w:val="999999"/>
+              </w:rPr>
+              <w:t>class.</w:t>
+            </w:r>
+            <w:r>
+              <w:rPr>
+                <w:color w:val="999999"/>
+              </w:rPr>
+              <w:t xml:space="preserve"> The following image can demonstrate the recall or sensitivity calculation for the three elements matrix:</w:t>
+            </w:r>
+          </w:p>
+          <w:p>
+            <w:pPr>
+              <w:widowControl w:val="0"/>
+              <w:pBdr>
+                <w:top w:val="nil"/>
+                <w:left w:val="nil"/>
+                <w:bottom w:val="nil"/>
+                <w:right w:val="nil"/>
+                <w:between w:val="nil"/>
+              </w:pBdr>
+              <w:spacing w:line="240" w:lineRule="auto"/>
+              <w:rPr>
+                <w:color w:val="242729"/>
+                <w:sz w:val="23"/>
+                <w:szCs w:val="23"/>
+                <w:shd w:val="clear" w:color="auto" w:fill="FFFFFF"/>
+              </w:rPr>
+            </w:pPr>
+          </w:p>
+          <w:p>
+            <w:pPr>
+              <w:widowControl w:val="0"/>
+              <w:pBdr>
+                <w:top w:val="nil"/>
+                <w:left w:val="nil"/>
+                <w:bottom w:val="nil"/>
+                <w:right w:val="nil"/>
+                <w:between w:val="nil"/>
+              </w:pBdr>
+              <w:spacing w:line="240" w:lineRule="auto"/>
+              <w:rPr>
+                <w:color w:val="242729"/>
+                <w:sz w:val="23"/>
+                <w:szCs w:val="23"/>
+                <w:shd w:val="clear" w:color="auto" w:fill="FFFFFF"/>
+              </w:rPr>
+            </w:pPr>
+            <w:r>
+              <w:rPr>
+                <w:noProof/>
+              </w:rPr>
+              <w:lastRenderedPageBreak/>
+              <w:drawing>
+                <wp:inline distT="0" distB="0" distL="0" distR="0" wp14:anchorId="6E8C8359" wp14:editId="427AF7C3">
+                  <wp:extent cx="2663190" cy="1700493"/>
+                  <wp:effectExtent l="0" t="0" r="3810" b="0"/>
+                  <wp:docPr id="12" name="Picture 12"/>
+                  <wp:cNvGraphicFramePr>
+                    <a:graphicFrameLocks xmlns:a="http://schemas.openxmlformats.org/drawingml/2006/main" noChangeAspect="1"/>
+                  </wp:cNvGraphicFramePr>
+                  <a:graphic xmlns:a="http://schemas.openxmlformats.org/drawingml/2006/main">
+                    <a:graphicData uri="http://schemas.openxmlformats.org/drawingml/2006/picture">
+                      <pic:pic xmlns:pic="http://schemas.openxmlformats.org/drawingml/2006/picture">
+                        <pic:nvPicPr>
+                          <pic:cNvPr id="1" name=""/>
+                          <pic:cNvPicPr/>
+                        </pic:nvPicPr>
+                        <pic:blipFill>
+                          <a:blip r:embed="rId18"/>
+                          <a:stretch>
+                            <a:fillRect/>
+                          </a:stretch>
+                        </pic:blipFill>
+                        <pic:spPr>
+                          <a:xfrm>
+                            <a:off x="0" y="0"/>
+                            <a:ext cx="2677596" cy="1709691"/>
+                          </a:xfrm>
+                          <a:prstGeom prst="rect">
+                            <a:avLst/>
+                          </a:prstGeom>
+                        </pic:spPr>
+                      </pic:pic>
+                    </a:graphicData>
+                  </a:graphic>
+                </wp:inline>
+              </w:drawing>
+            </w:r>
+          </w:p>
+          <w:p>
+            <w:pPr>
+              <w:widowControl w:val="0"/>
+              <w:pBdr>
+                <w:top w:val="nil"/>
+                <w:left w:val="nil"/>
+                <w:bottom w:val="nil"/>
+                <w:right w:val="nil"/>
+                <w:between w:val="nil"/>
+              </w:pBdr>
+              <w:spacing w:line="240" w:lineRule="auto"/>
+              <w:rPr>
+                <w:color w:val="242729"/>
+                <w:sz w:val="23"/>
+                <w:szCs w:val="23"/>
+                <w:shd w:val="clear" w:color="auto" w:fill="FFFFFF"/>
+              </w:rPr>
+            </w:pPr>
+          </w:p>
+          <w:p>
+            <w:pPr>
+              <w:widowControl w:val="0"/>
+              <w:pBdr>
+                <w:top w:val="nil"/>
+                <w:left w:val="nil"/>
+                <w:bottom w:val="nil"/>
+                <w:right w:val="nil"/>
+                <w:between w:val="nil"/>
+              </w:pBdr>
+              <w:spacing w:line="240" w:lineRule="auto"/>
+              <w:rPr>
+                <w:color w:val="242729"/>
+                <w:sz w:val="23"/>
+                <w:szCs w:val="23"/>
+                <w:shd w:val="clear" w:color="auto" w:fill="FFFFFF"/>
+              </w:rPr>
+            </w:pPr>
+          </w:p>
+          <w:p>
+            <w:pPr>
+              <w:widowControl w:val="0"/>
+              <w:pBdr>
+                <w:top w:val="nil"/>
+                <w:left w:val="nil"/>
+                <w:bottom w:val="nil"/>
+                <w:right w:val="nil"/>
+                <w:between w:val="nil"/>
+              </w:pBdr>
+              <w:spacing w:line="240" w:lineRule="auto"/>
+              <w:rPr>
+                <w:color w:val="999999"/>
+              </w:rPr>
+            </w:pPr>
+            <w:r>
+              <w:rPr>
+                <w:b/>
+                <w:bCs/>
+                <w:color w:val="999999"/>
+              </w:rPr>
+              <w:t>Precision or positive predictive value PPV</w:t>
+            </w:r>
+            <w:r>
+              <w:rPr>
+                <w:color w:val="999999"/>
+              </w:rPr>
+              <w:t> is the proportion of cases correctly identified as belonging to class </w:t>
+            </w:r>
+            <w:r>
+              <w:rPr>
+                <w:i/>
+                <w:iCs/>
+                <w:color w:val="999999"/>
+              </w:rPr>
+              <w:t>c</w:t>
+            </w:r>
+            <w:r>
+              <w:rPr>
+                <w:color w:val="999999"/>
+              </w:rPr>
+              <w:t xml:space="preserve"> among all cases of which the classifier claims that they belong to </w:t>
+            </w:r>
+            <w:r>
+              <w:rPr>
+                <w:color w:val="999999"/>
+              </w:rPr>
+              <w:t>specific class.</w:t>
+            </w:r>
+          </w:p>
+          <w:p>
+            <w:pPr>
+              <w:widowControl w:val="0"/>
+              <w:pBdr>
+                <w:top w:val="nil"/>
+                <w:left w:val="nil"/>
+                <w:bottom w:val="nil"/>
+                <w:right w:val="nil"/>
+                <w:between w:val="nil"/>
+              </w:pBdr>
+              <w:spacing w:line="240" w:lineRule="auto"/>
+              <w:rPr>
+                <w:color w:val="999999"/>
+              </w:rPr>
+            </w:pPr>
+          </w:p>
+          <w:p>
+            <w:pPr>
+              <w:widowControl w:val="0"/>
+              <w:pBdr>
+                <w:top w:val="nil"/>
+                <w:left w:val="nil"/>
+                <w:bottom w:val="nil"/>
+                <w:right w:val="nil"/>
+                <w:between w:val="nil"/>
+              </w:pBdr>
+              <w:spacing w:line="240" w:lineRule="auto"/>
+              <w:rPr>
+                <w:color w:val="999999"/>
+              </w:rPr>
+            </w:pPr>
+            <w:r>
+              <w:rPr>
+                <w:noProof/>
+              </w:rPr>
+              <w:drawing>
+                <wp:inline distT="0" distB="0" distL="0" distR="0" wp14:anchorId="3C1904E8" wp14:editId="119E22A3">
+                  <wp:extent cx="1062990" cy="1833379"/>
+                  <wp:effectExtent l="0" t="0" r="3810" b="0"/>
+                  <wp:docPr id="13" name="Picture 13"/>
+                  <wp:cNvGraphicFramePr>
+                    <a:graphicFrameLocks xmlns:a="http://schemas.openxmlformats.org/drawingml/2006/main" noChangeAspect="1"/>
+                  </wp:cNvGraphicFramePr>
+                  <a:graphic xmlns:a="http://schemas.openxmlformats.org/drawingml/2006/main">
+                    <a:graphicData uri="http://schemas.openxmlformats.org/drawingml/2006/picture">
+                      <pic:pic xmlns:pic="http://schemas.openxmlformats.org/drawingml/2006/picture">
+                        <pic:nvPicPr>
+                          <pic:cNvPr id="1" name=""/>
+                          <pic:cNvPicPr/>
+                        </pic:nvPicPr>
+                        <pic:blipFill>
+                          <a:blip r:embed="rId19"/>
+                          <a:stretch>
+                            <a:fillRect/>
+                          </a:stretch>
+                        </pic:blipFill>
+                        <pic:spPr>
+                          <a:xfrm>
+                            <a:off x="0" y="0"/>
+                            <a:ext cx="1073888" cy="1852174"/>
+                          </a:xfrm>
+                          <a:prstGeom prst="rect">
+                            <a:avLst/>
+                          </a:prstGeom>
+                        </pic:spPr>
+                      </pic:pic>
+                    </a:graphicData>
+                  </a:graphic>
+                </wp:inline>
+              </w:drawing>
+            </w:r>
+          </w:p>
+          <w:p>
+            <w:pPr>
+              <w:widowControl w:val="0"/>
+              <w:pBdr>
+                <w:top w:val="nil"/>
+                <w:left w:val="nil"/>
+                <w:bottom w:val="nil"/>
+                <w:right w:val="nil"/>
+                <w:between w:val="nil"/>
+              </w:pBdr>
               <w:spacing w:line="240" w:lineRule="auto"/>
               <w:rPr>
                 <w:color w:val="999999"/>
@@ -2325,6 +3811,7 @@
                 <w:b/>
                 <w:color w:val="FFFFFF"/>
               </w:rPr>
+              <w:lastRenderedPageBreak/>
               <w:t>F1 Score</w:t>
             </w:r>
           </w:p>
@@ -2364,6 +3851,315 @@
               <w:right w:w="100" w:type="dxa"/>
             </w:tcMar>
           </w:tcPr>
+          <w:p>
+            <w:pPr>
+              <w:widowControl w:val="0"/>
+              <w:spacing w:line="240" w:lineRule="auto"/>
+              <w:rPr>
+                <w:color w:val="999999"/>
+              </w:rPr>
+            </w:pPr>
+            <w:r>
+              <w:rPr>
+                <w:color w:val="999999"/>
+              </w:rPr>
+              <w:t xml:space="preserve">The </w:t>
+            </w:r>
+            <w:r>
+              <w:rPr>
+                <w:color w:val="999999"/>
+              </w:rPr>
+              <w:t>In </w:t>
+            </w:r>
+            <w:hyperlink r:id="rId20" w:tooltip="Statistics" w:history="1">
+              <w:r>
+                <w:rPr>
+                  <w:color w:val="999999"/>
+                </w:rPr>
+                <w:t>statistical</w:t>
+              </w:r>
+            </w:hyperlink>
+            <w:r>
+              <w:rPr>
+                <w:color w:val="999999"/>
+              </w:rPr>
+              <w:t> analysis of </w:t>
+            </w:r>
+            <w:hyperlink r:id="rId21" w:tooltip="Binary classification" w:history="1">
+              <w:r>
+                <w:rPr>
+                  <w:color w:val="999999"/>
+                </w:rPr>
+                <w:t>binary classification</w:t>
+              </w:r>
+            </w:hyperlink>
+            <w:r>
+              <w:rPr>
+                <w:color w:val="999999"/>
+              </w:rPr>
+              <w:t>, the F1 score (also F-score or F-measure) is a measure of a test's accuracy. It considers both the </w:t>
+            </w:r>
+            <w:hyperlink r:id="rId22" w:tooltip="Precision (information retrieval)" w:history="1">
+              <w:r>
+                <w:rPr>
+                  <w:color w:val="999999"/>
+                </w:rPr>
+                <w:t>precision</w:t>
+              </w:r>
+            </w:hyperlink>
+            <w:r>
+              <w:rPr>
+                <w:color w:val="999999"/>
+              </w:rPr>
+              <w:t> p and the </w:t>
+            </w:r>
+            <w:hyperlink r:id="rId23" w:tooltip="Recall (information retrieval)" w:history="1">
+              <w:r>
+                <w:rPr>
+                  <w:color w:val="999999"/>
+                </w:rPr>
+                <w:t>recall</w:t>
+              </w:r>
+            </w:hyperlink>
+            <w:r>
+              <w:rPr>
+                <w:color w:val="999999"/>
+              </w:rPr>
+              <w:t> r of the test to compute the score: p is the number of correct positive results divided by the number of all positive results returned by the classifier, and r is the number of correct positive results divided by the number of all relevant samples (all samples that should have been identified as positive). The F1 score is the </w:t>
+            </w:r>
+            <w:hyperlink r:id="rId24" w:tooltip="Harmonic mean" w:history="1">
+              <w:r>
+                <w:rPr>
+                  <w:color w:val="999999"/>
+                </w:rPr>
+                <w:t>harmonic mean</w:t>
+              </w:r>
+            </w:hyperlink>
+            <w:r>
+              <w:rPr>
+                <w:color w:val="999999"/>
+              </w:rPr>
+              <w:t> of the </w:t>
+            </w:r>
+            <w:hyperlink r:id="rId25" w:tooltip="Precision and recall" w:history="1">
+              <w:r>
+                <w:rPr>
+                  <w:color w:val="999999"/>
+                </w:rPr>
+                <w:t>precision and recall</w:t>
+              </w:r>
+            </w:hyperlink>
+            <w:r>
+              <w:rPr>
+                <w:color w:val="999999"/>
+              </w:rPr>
+              <w:t>, where an F1 score reaches its best value at 1 (perfect precision and recall) and worst at 0</w:t>
+            </w:r>
+            <w:r>
+              <w:rPr>
+                <w:color w:val="999999"/>
+              </w:rPr>
+              <w:t>.</w:t>
+            </w:r>
+          </w:p>
+          <w:p>
+            <w:pPr>
+              <w:widowControl w:val="0"/>
+              <w:spacing w:line="240" w:lineRule="auto"/>
+              <w:rPr>
+                <w:color w:val="999999"/>
+              </w:rPr>
+            </w:pPr>
+          </w:p>
+          <w:p>
+            <w:pPr>
+              <w:widowControl w:val="0"/>
+              <w:spacing w:line="240" w:lineRule="auto"/>
+              <w:rPr>
+                <w:color w:val="999999"/>
+              </w:rPr>
+            </w:pPr>
+            <w:r>
+              <w:rPr>
+                <w:color w:val="999999"/>
+              </w:rPr>
+              <w:t>The formula for the calculation of the F1 score is calculated as follows:</w:t>
+            </w:r>
+          </w:p>
+          <w:p>
+            <w:pPr>
+              <w:widowControl w:val="0"/>
+              <w:spacing w:line="240" w:lineRule="auto"/>
+              <w:rPr>
+                <w:color w:val="999999"/>
+              </w:rPr>
+            </w:pPr>
+          </w:p>
+          <w:p>
+            <w:pPr>
+              <w:widowControl w:val="0"/>
+              <w:spacing w:line="240" w:lineRule="auto"/>
+              <w:rPr>
+                <w:color w:val="999999"/>
+              </w:rPr>
+            </w:pPr>
+            <w:r>
+              <w:rPr>
+                <w:noProof/>
+              </w:rPr>
+              <w:drawing>
+                <wp:inline distT="0" distB="0" distL="0" distR="0" wp14:anchorId="793993A2" wp14:editId="3119FBE4">
+                  <wp:extent cx="1155115" cy="381000"/>
+                  <wp:effectExtent l="0" t="0" r="6985" b="0"/>
+                  <wp:docPr id="312" name="Picture 312"/>
+                  <wp:cNvGraphicFramePr>
+                    <a:graphicFrameLocks xmlns:a="http://schemas.openxmlformats.org/drawingml/2006/main" noChangeAspect="1"/>
+                  </wp:cNvGraphicFramePr>
+                  <a:graphic xmlns:a="http://schemas.openxmlformats.org/drawingml/2006/main">
+                    <a:graphicData uri="http://schemas.openxmlformats.org/drawingml/2006/picture">
+                      <pic:pic xmlns:pic="http://schemas.openxmlformats.org/drawingml/2006/picture">
+                        <pic:nvPicPr>
+                          <pic:cNvPr id="1" name=""/>
+                          <pic:cNvPicPr/>
+                        </pic:nvPicPr>
+                        <pic:blipFill>
+                          <a:blip r:embed="rId26"/>
+                          <a:stretch>
+                            <a:fillRect/>
+                          </a:stretch>
+                        </pic:blipFill>
+                        <pic:spPr>
+                          <a:xfrm>
+                            <a:off x="0" y="0"/>
+                            <a:ext cx="1194681" cy="394050"/>
+                          </a:xfrm>
+                          <a:prstGeom prst="rect">
+                            <a:avLst/>
+                          </a:prstGeom>
+                        </pic:spPr>
+                      </pic:pic>
+                    </a:graphicData>
+                  </a:graphic>
+                </wp:inline>
+              </w:drawing>
+            </w:r>
+          </w:p>
+          <w:p>
+            <w:pPr>
+              <w:widowControl w:val="0"/>
+              <w:spacing w:line="240" w:lineRule="auto"/>
+              <w:rPr>
+                <w:color w:val="999999"/>
+              </w:rPr>
+            </w:pPr>
+          </w:p>
+          <w:p>
+            <w:pPr>
+              <w:widowControl w:val="0"/>
+              <w:spacing w:line="240" w:lineRule="auto"/>
+              <w:rPr>
+                <w:color w:val="999999"/>
+              </w:rPr>
+            </w:pPr>
+          </w:p>
+          <w:p>
+            <w:pPr>
+              <w:widowControl w:val="0"/>
+              <w:spacing w:line="240" w:lineRule="auto"/>
+              <w:rPr>
+                <w:color w:val="999999"/>
+              </w:rPr>
+            </w:pPr>
+            <w:r>
+              <w:rPr>
+                <w:color w:val="999999"/>
+              </w:rPr>
+              <w:t>In the current case the F1 score will be calculated as follows:</w:t>
+            </w:r>
+          </w:p>
+          <w:p>
+            <w:pPr>
+              <w:widowControl w:val="0"/>
+              <w:spacing w:line="240" w:lineRule="auto"/>
+              <w:rPr>
+                <w:color w:val="999999"/>
+              </w:rPr>
+            </w:pPr>
+          </w:p>
+          <w:p>
+            <w:pPr>
+              <w:widowControl w:val="0"/>
+              <w:spacing w:line="240" w:lineRule="auto"/>
+              <w:rPr>
+                <w:color w:val="999999"/>
+              </w:rPr>
+            </w:pPr>
+            <w:r>
+              <w:rPr>
+                <w:color w:val="999999"/>
+              </w:rPr>
+              <w:t>2.(</w:t>
+            </w:r>
+            <w:proofErr w:type="gramStart"/>
+            <w:r>
+              <w:rPr>
+                <w:color w:val="999999"/>
+              </w:rPr>
+              <w:t>0.76)(</w:t>
+            </w:r>
+            <w:proofErr w:type="gramEnd"/>
+            <w:r>
+              <w:rPr>
+                <w:color w:val="999999"/>
+              </w:rPr>
+              <w:t>0.86) / (0.76+ 0.86) = 0.806</w:t>
+            </w:r>
+          </w:p>
+          <w:p>
+            <w:pPr>
+              <w:widowControl w:val="0"/>
+              <w:spacing w:line="240" w:lineRule="auto"/>
+              <w:rPr>
+                <w:color w:val="999999"/>
+              </w:rPr>
+            </w:pPr>
+          </w:p>
+          <w:p>
+            <w:pPr>
+              <w:widowControl w:val="0"/>
+              <w:spacing w:line="240" w:lineRule="auto"/>
+              <w:rPr>
+                <w:color w:val="999999"/>
+              </w:rPr>
+            </w:pPr>
+          </w:p>
+          <w:p>
+            <w:pPr>
+              <w:widowControl w:val="0"/>
+              <w:spacing w:line="240" w:lineRule="auto"/>
+              <w:rPr>
+                <w:color w:val="999999"/>
+              </w:rPr>
+            </w:pPr>
+          </w:p>
+          <w:p>
+            <w:pPr>
+              <w:widowControl w:val="0"/>
+              <w:spacing w:line="240" w:lineRule="auto"/>
+              <w:rPr>
+                <w:color w:val="999999"/>
+              </w:rPr>
+            </w:pPr>
+          </w:p>
+          <w:p>
+            <w:pPr>
+              <w:widowControl w:val="0"/>
+              <w:spacing w:line="240" w:lineRule="auto"/>
+              <w:rPr>
+                <w:color w:val="999999"/>
+              </w:rPr>
+            </w:pPr>
+          </w:p>
           <w:p>
             <w:pPr>
               <w:widowControl w:val="0"/>
@@ -3032,6 +4828,40 @@
       </w:tblCellMar>
     </w:tblPr>
   </w:style>
+  <w:style w:type="character" w:styleId="Hyperlink">
+    <w:name w:val="Hyperlink"/>
+    <w:basedOn w:val="DefaultParagraphFont"/>
+    <w:uiPriority w:val="99"/>
+    <w:semiHidden/>
+    <w:unhideWhenUsed/>
+    <w:rsid w:val="00555264"/>
+    <w:rPr>
+      <w:color w:val="0000FF"/>
+      <w:u w:val="single"/>
+    </w:rPr>
+  </w:style>
+  <w:style w:type="character" w:styleId="Strong">
+    <w:name w:val="Strong"/>
+    <w:basedOn w:val="DefaultParagraphFont"/>
+    <w:uiPriority w:val="22"/>
+    <w:qFormat/>
+    <w:rsid w:val="000D76C1"/>
+    <w:rPr>
+      <w:b/>
+      <w:bCs/>
+    </w:rPr>
+  </w:style>
+  <w:style w:type="character" w:styleId="Emphasis">
+    <w:name w:val="Emphasis"/>
+    <w:basedOn w:val="DefaultParagraphFont"/>
+    <w:uiPriority w:val="20"/>
+    <w:qFormat/>
+    <w:rsid w:val="000D76C1"/>
+    <w:rPr>
+      <w:i/>
+      <w:iCs/>
+    </w:rPr>
+  </w:style>
 </w:styles>
 </file>
 

</xml_diff>

<commit_message>
the model is deployed sucessfully for the xray identifier
</commit_message>
<xml_diff>
--- a/X_Ray_Classifier/model_building/automl-modeling-report-all-fixed.docx
+++ b/X_Ray_Classifier/model_building/automl-modeling-report-all-fixed.docx
@@ -660,21 +660,7 @@
               <w:rPr>
                 <w:color w:val="999999"/>
               </w:rPr>
-              <w:t>Precision = 100</w:t>
-            </w:r>
-            <w:proofErr w:type="gramStart"/>
-            <w:r>
-              <w:rPr>
-                <w:color w:val="999999"/>
-              </w:rPr>
-              <w:t>/(</w:t>
-            </w:r>
-            <w:proofErr w:type="gramEnd"/>
-            <w:r>
-              <w:rPr>
-                <w:color w:val="999999"/>
-              </w:rPr>
-              <w:t>100+0) = 1</w:t>
+              <w:t>Precision = 100/(100+0) = 1</w:t>
             </w:r>
             <w:r>
               <w:rPr>
@@ -846,51 +832,29 @@
               <w:rPr>
                 <w:color w:val="999999"/>
               </w:rPr>
-              <w:t>Precision: 96</w:t>
-            </w:r>
-            <w:proofErr w:type="gramStart"/>
-            <w:r>
-              <w:rPr>
-                <w:color w:val="999999"/>
-              </w:rPr>
-              <w:t>/(</w:t>
-            </w:r>
-            <w:proofErr w:type="gramEnd"/>
-            <w:r>
-              <w:rPr>
-                <w:color w:val="999999"/>
-              </w:rPr>
-              <w:t>96+4) = 96%</w:t>
-            </w:r>
-          </w:p>
-          <w:p>
-            <w:pPr>
-              <w:widowControl w:val="0"/>
-              <w:pBdr>
-                <w:top w:val="nil"/>
-                <w:left w:val="nil"/>
-                <w:bottom w:val="nil"/>
-                <w:right w:val="nil"/>
-                <w:between w:val="nil"/>
-              </w:pBdr>
-              <w:spacing w:line="240" w:lineRule="auto"/>
-              <w:rPr>
-                <w:color w:val="999999"/>
-              </w:rPr>
-            </w:pPr>
-            <w:proofErr w:type="gramStart"/>
-            <w:r>
-              <w:rPr>
-                <w:color w:val="999999"/>
-              </w:rPr>
-              <w:t>Recall :</w:t>
-            </w:r>
-            <w:proofErr w:type="gramEnd"/>
-            <w:r>
-              <w:rPr>
-                <w:color w:val="999999"/>
-              </w:rPr>
-              <w:t xml:space="preserve"> 96/(96+0)=100%</w:t>
+              <w:t>Precision: 96/(96+4) = 96%</w:t>
+            </w:r>
+          </w:p>
+          <w:p>
+            <w:pPr>
+              <w:widowControl w:val="0"/>
+              <w:pBdr>
+                <w:top w:val="nil"/>
+                <w:left w:val="nil"/>
+                <w:bottom w:val="nil"/>
+                <w:right w:val="nil"/>
+                <w:between w:val="nil"/>
+              </w:pBdr>
+              <w:spacing w:line="240" w:lineRule="auto"/>
+              <w:rPr>
+                <w:color w:val="999999"/>
+              </w:rPr>
+            </w:pPr>
+            <w:r>
+              <w:rPr>
+                <w:color w:val="999999"/>
+              </w:rPr>
+              <w:t>Recall : 96/(96+0)=100%</w:t>
             </w:r>
           </w:p>
           <w:p>
@@ -1224,21 +1188,7 @@
               <w:rPr>
                 <w:color w:val="999999"/>
               </w:rPr>
-              <w:t xml:space="preserve">how many of the actual cases with pneumonia is </w:t>
-            </w:r>
-            <w:proofErr w:type="gramStart"/>
-            <w:r>
-              <w:rPr>
-                <w:color w:val="999999"/>
-              </w:rPr>
-              <w:t>actually identified</w:t>
-            </w:r>
-            <w:proofErr w:type="gramEnd"/>
-            <w:r>
-              <w:rPr>
-                <w:color w:val="999999"/>
-              </w:rPr>
-              <w:t xml:space="preserve"> by the system </w:t>
+              <w:t xml:space="preserve">how many of the actual cases with pneumonia is actually identified by the system </w:t>
             </w:r>
             <w:r>
               <w:rPr>
@@ -1320,21 +1270,7 @@
               <w:rPr>
                 <w:color w:val="999999"/>
               </w:rPr>
-              <w:t>Precision = 100</w:t>
-            </w:r>
-            <w:proofErr w:type="gramStart"/>
-            <w:r>
-              <w:rPr>
-                <w:color w:val="999999"/>
-              </w:rPr>
-              <w:t>/(</w:t>
-            </w:r>
-            <w:proofErr w:type="gramEnd"/>
-            <w:r>
-              <w:rPr>
-                <w:color w:val="999999"/>
-              </w:rPr>
-              <w:t>100+0) = 100%</w:t>
+              <w:t>Precision = 100/(100+0) = 100%</w:t>
             </w:r>
           </w:p>
           <w:p>
@@ -1432,51 +1368,29 @@
               <w:rPr>
                 <w:color w:val="999999"/>
               </w:rPr>
-              <w:t>Precision: 96</w:t>
-            </w:r>
-            <w:proofErr w:type="gramStart"/>
-            <w:r>
-              <w:rPr>
-                <w:color w:val="999999"/>
-              </w:rPr>
-              <w:t>/(</w:t>
-            </w:r>
-            <w:proofErr w:type="gramEnd"/>
-            <w:r>
-              <w:rPr>
-                <w:color w:val="999999"/>
-              </w:rPr>
-              <w:t>96+4) = 96%</w:t>
-            </w:r>
-          </w:p>
-          <w:p>
-            <w:pPr>
-              <w:widowControl w:val="0"/>
-              <w:pBdr>
-                <w:top w:val="nil"/>
-                <w:left w:val="nil"/>
-                <w:bottom w:val="nil"/>
-                <w:right w:val="nil"/>
-                <w:between w:val="nil"/>
-              </w:pBdr>
-              <w:spacing w:line="240" w:lineRule="auto"/>
-              <w:rPr>
-                <w:color w:val="999999"/>
-              </w:rPr>
-            </w:pPr>
-            <w:proofErr w:type="gramStart"/>
-            <w:r>
-              <w:rPr>
-                <w:color w:val="999999"/>
-              </w:rPr>
-              <w:t>Recall :</w:t>
-            </w:r>
-            <w:proofErr w:type="gramEnd"/>
-            <w:r>
-              <w:rPr>
-                <w:color w:val="999999"/>
-              </w:rPr>
-              <w:t xml:space="preserve"> 96/(96+0)=100%</w:t>
+              <w:t>Precision: 96/(96+4) = 96%</w:t>
+            </w:r>
+          </w:p>
+          <w:p>
+            <w:pPr>
+              <w:widowControl w:val="0"/>
+              <w:pBdr>
+                <w:top w:val="nil"/>
+                <w:left w:val="nil"/>
+                <w:bottom w:val="nil"/>
+                <w:right w:val="nil"/>
+                <w:between w:val="nil"/>
+              </w:pBdr>
+              <w:spacing w:line="240" w:lineRule="auto"/>
+              <w:rPr>
+                <w:color w:val="999999"/>
+              </w:rPr>
+            </w:pPr>
+            <w:r>
+              <w:rPr>
+                <w:color w:val="999999"/>
+              </w:rPr>
+              <w:t>Recall : 96/(96+0)=100%</w:t>
             </w:r>
           </w:p>
           <w:p>
@@ -2682,13 +2596,56 @@
               <w:rPr>
                 <w:color w:val="999999"/>
               </w:rPr>
-              <w:t xml:space="preserve">The unbalanced data created the highest level of precision and the recall. </w:t>
-            </w:r>
-          </w:p>
-          <w:p>
-            <w:pPr>
-              <w:widowControl w:val="0"/>
-              <w:spacing w:line="240" w:lineRule="auto"/>
+              <w:t xml:space="preserve">The </w:t>
+            </w:r>
+            <w:r>
+              <w:rPr>
+                <w:color w:val="999999"/>
+              </w:rPr>
+              <w:t>comparison of the three different scenarios including balanced, unbalanced and also dirty data set are listed in the following:</w:t>
+            </w:r>
+          </w:p>
+          <w:p>
+            <w:pPr>
+              <w:widowControl w:val="0"/>
+              <w:spacing w:line="240" w:lineRule="auto"/>
+              <w:jc w:val="both"/>
+              <w:rPr>
+                <w:color w:val="999999"/>
+              </w:rPr>
+            </w:pPr>
+          </w:p>
+          <w:p>
+            <w:pPr>
+              <w:widowControl w:val="0"/>
+              <w:spacing w:line="240" w:lineRule="auto"/>
+              <w:jc w:val="both"/>
+              <w:rPr>
+                <w:color w:val="999999"/>
+              </w:rPr>
+            </w:pPr>
+            <w:r>
+              <w:rPr>
+                <w:color w:val="999999"/>
+              </w:rPr>
+              <w:t>1-Balanced:</w:t>
+            </w:r>
+          </w:p>
+          <w:p>
+            <w:pPr>
+              <w:widowControl w:val="0"/>
+              <w:spacing w:line="240" w:lineRule="auto"/>
+              <w:jc w:val="both"/>
+              <w:rPr>
+                <w:color w:val="999999"/>
+              </w:rPr>
+            </w:pPr>
+          </w:p>
+          <w:p>
+            <w:pPr>
+              <w:widowControl w:val="0"/>
+              <w:spacing w:line="240" w:lineRule="auto"/>
+              <w:jc w:val="both"/>
               <w:rPr>
                 <w:color w:val="999999"/>
               </w:rPr>
@@ -2699,10 +2656,10 @@
               </w:rPr>
               <w:lastRenderedPageBreak/>
               <w:drawing>
-                <wp:inline distT="0" distB="0" distL="0" distR="0" wp14:anchorId="624D7E50" wp14:editId="51F39E8D">
-                  <wp:extent cx="2426970" cy="2492801"/>
-                  <wp:effectExtent l="0" t="0" r="0" b="3175"/>
-                  <wp:docPr id="7" name="Picture 7"/>
+                <wp:inline distT="0" distB="0" distL="0" distR="0" wp14:anchorId="73A171DD" wp14:editId="139A274B">
+                  <wp:extent cx="3511550" cy="1308735"/>
+                  <wp:effectExtent l="0" t="0" r="0" b="5715"/>
+                  <wp:docPr id="14" name="Picture 14"/>
                   <wp:cNvGraphicFramePr>
                     <a:graphicFrameLocks xmlns:a="http://schemas.openxmlformats.org/drawingml/2006/main" noChangeAspect="1"/>
                   </wp:cNvGraphicFramePr>
@@ -2722,6 +2679,252 @@
                         <pic:spPr>
                           <a:xfrm>
                             <a:off x="0" y="0"/>
+                            <a:ext cx="3511550" cy="1308735"/>
+                          </a:xfrm>
+                          <a:prstGeom prst="rect">
+                            <a:avLst/>
+                          </a:prstGeom>
+                        </pic:spPr>
+                      </pic:pic>
+                    </a:graphicData>
+                  </a:graphic>
+                </wp:inline>
+              </w:drawing>
+            </w:r>
+          </w:p>
+          <w:p>
+            <w:pPr>
+              <w:widowControl w:val="0"/>
+              <w:spacing w:line="240" w:lineRule="auto"/>
+              <w:jc w:val="both"/>
+              <w:rPr>
+                <w:color w:val="999999"/>
+              </w:rPr>
+            </w:pPr>
+            <w:r>
+              <w:rPr>
+                <w:color w:val="999999"/>
+              </w:rPr>
+              <w:t>2-Dirty:</w:t>
+            </w:r>
+          </w:p>
+          <w:p>
+            <w:pPr>
+              <w:widowControl w:val="0"/>
+              <w:spacing w:line="240" w:lineRule="auto"/>
+              <w:jc w:val="both"/>
+              <w:rPr>
+                <w:color w:val="999999"/>
+              </w:rPr>
+            </w:pPr>
+            <w:r>
+              <w:rPr>
+                <w:noProof/>
+              </w:rPr>
+              <w:drawing>
+                <wp:inline distT="0" distB="0" distL="0" distR="0" wp14:anchorId="6E17480B" wp14:editId="0E33C31D">
+                  <wp:extent cx="3511550" cy="1268730"/>
+                  <wp:effectExtent l="0" t="0" r="0" b="7620"/>
+                  <wp:docPr id="15" name="Picture 15"/>
+                  <wp:cNvGraphicFramePr>
+                    <a:graphicFrameLocks xmlns:a="http://schemas.openxmlformats.org/drawingml/2006/main" noChangeAspect="1"/>
+                  </wp:cNvGraphicFramePr>
+                  <a:graphic xmlns:a="http://schemas.openxmlformats.org/drawingml/2006/main">
+                    <a:graphicData uri="http://schemas.openxmlformats.org/drawingml/2006/picture">
+                      <pic:pic xmlns:pic="http://schemas.openxmlformats.org/drawingml/2006/picture">
+                        <pic:nvPicPr>
+                          <pic:cNvPr id="1" name=""/>
+                          <pic:cNvPicPr/>
+                        </pic:nvPicPr>
+                        <pic:blipFill>
+                          <a:blip r:embed="rId14"/>
+                          <a:stretch>
+                            <a:fillRect/>
+                          </a:stretch>
+                        </pic:blipFill>
+                        <pic:spPr>
+                          <a:xfrm>
+                            <a:off x="0" y="0"/>
+                            <a:ext cx="3511550" cy="1268730"/>
+                          </a:xfrm>
+                          <a:prstGeom prst="rect">
+                            <a:avLst/>
+                          </a:prstGeom>
+                        </pic:spPr>
+                      </pic:pic>
+                    </a:graphicData>
+                  </a:graphic>
+                </wp:inline>
+              </w:drawing>
+            </w:r>
+          </w:p>
+          <w:p>
+            <w:pPr>
+              <w:widowControl w:val="0"/>
+              <w:spacing w:line="240" w:lineRule="auto"/>
+              <w:jc w:val="both"/>
+              <w:rPr>
+                <w:color w:val="999999"/>
+              </w:rPr>
+            </w:pPr>
+            <w:r>
+              <w:rPr>
+                <w:color w:val="999999"/>
+              </w:rPr>
+              <w:t>3-Unbalanced:</w:t>
+            </w:r>
+          </w:p>
+          <w:p>
+            <w:pPr>
+              <w:widowControl w:val="0"/>
+              <w:spacing w:line="240" w:lineRule="auto"/>
+              <w:jc w:val="both"/>
+              <w:rPr>
+                <w:color w:val="999999"/>
+              </w:rPr>
+            </w:pPr>
+            <w:r>
+              <w:rPr>
+                <w:noProof/>
+              </w:rPr>
+              <w:drawing>
+                <wp:inline distT="0" distB="0" distL="0" distR="0" wp14:anchorId="5B0EB2A7" wp14:editId="5DE89EBC">
+                  <wp:extent cx="3511550" cy="1289685"/>
+                  <wp:effectExtent l="0" t="0" r="0" b="5715"/>
+                  <wp:docPr id="16" name="Picture 16"/>
+                  <wp:cNvGraphicFramePr>
+                    <a:graphicFrameLocks xmlns:a="http://schemas.openxmlformats.org/drawingml/2006/main" noChangeAspect="1"/>
+                  </wp:cNvGraphicFramePr>
+                  <a:graphic xmlns:a="http://schemas.openxmlformats.org/drawingml/2006/main">
+                    <a:graphicData uri="http://schemas.openxmlformats.org/drawingml/2006/picture">
+                      <pic:pic xmlns:pic="http://schemas.openxmlformats.org/drawingml/2006/picture">
+                        <pic:nvPicPr>
+                          <pic:cNvPr id="1" name=""/>
+                          <pic:cNvPicPr/>
+                        </pic:nvPicPr>
+                        <pic:blipFill>
+                          <a:blip r:embed="rId15"/>
+                          <a:stretch>
+                            <a:fillRect/>
+                          </a:stretch>
+                        </pic:blipFill>
+                        <pic:spPr>
+                          <a:xfrm>
+                            <a:off x="0" y="0"/>
+                            <a:ext cx="3511550" cy="1289685"/>
+                          </a:xfrm>
+                          <a:prstGeom prst="rect">
+                            <a:avLst/>
+                          </a:prstGeom>
+                        </pic:spPr>
+                      </pic:pic>
+                    </a:graphicData>
+                  </a:graphic>
+                </wp:inline>
+              </w:drawing>
+            </w:r>
+          </w:p>
+          <w:p>
+            <w:pPr>
+              <w:widowControl w:val="0"/>
+              <w:spacing w:line="240" w:lineRule="auto"/>
+              <w:jc w:val="both"/>
+              <w:rPr>
+                <w:color w:val="999999"/>
+              </w:rPr>
+            </w:pPr>
+          </w:p>
+          <w:p>
+            <w:pPr>
+              <w:widowControl w:val="0"/>
+              <w:spacing w:line="240" w:lineRule="auto"/>
+              <w:jc w:val="both"/>
+              <w:rPr>
+                <w:color w:val="999999"/>
+              </w:rPr>
+            </w:pPr>
+          </w:p>
+          <w:p>
+            <w:pPr>
+              <w:widowControl w:val="0"/>
+              <w:spacing w:line="240" w:lineRule="auto"/>
+              <w:jc w:val="both"/>
+              <w:rPr>
+                <w:color w:val="999999"/>
+              </w:rPr>
+            </w:pPr>
+            <w:r>
+              <w:rPr>
+                <w:color w:val="999999"/>
+              </w:rPr>
+              <w:t xml:space="preserve">The result shows that the unbalanced data set gives the best result and that is the reason using of the precision and recall can not be the best approach for assessing the functionality of the model which is trained by the unbalanced </w:t>
+            </w:r>
+            <w:bookmarkStart w:id="0" w:name="_GoBack"/>
+            <w:bookmarkEnd w:id="0"/>
+            <w:r>
+              <w:rPr>
+                <w:color w:val="999999"/>
+              </w:rPr>
+              <w:t>data set.</w:t>
+            </w:r>
+          </w:p>
+          <w:p>
+            <w:pPr>
+              <w:widowControl w:val="0"/>
+              <w:spacing w:line="240" w:lineRule="auto"/>
+              <w:jc w:val="both"/>
+              <w:rPr>
+                <w:color w:val="999999"/>
+              </w:rPr>
+            </w:pPr>
+          </w:p>
+          <w:p>
+            <w:pPr>
+              <w:widowControl w:val="0"/>
+              <w:spacing w:line="240" w:lineRule="auto"/>
+              <w:jc w:val="both"/>
+              <w:rPr>
+                <w:color w:val="999999"/>
+              </w:rPr>
+            </w:pPr>
+          </w:p>
+          <w:p>
+            <w:pPr>
+              <w:widowControl w:val="0"/>
+              <w:spacing w:line="240" w:lineRule="auto"/>
+              <w:rPr>
+                <w:color w:val="999999"/>
+              </w:rPr>
+            </w:pPr>
+            <w:r>
+              <w:rPr>
+                <w:noProof/>
+              </w:rPr>
+              <w:lastRenderedPageBreak/>
+              <w:drawing>
+                <wp:inline distT="0" distB="0" distL="0" distR="0" wp14:anchorId="624D7E50" wp14:editId="51F39E8D">
+                  <wp:extent cx="2426970" cy="2492801"/>
+                  <wp:effectExtent l="0" t="0" r="0" b="3175"/>
+                  <wp:docPr id="7" name="Picture 7"/>
+                  <wp:cNvGraphicFramePr>
+                    <a:graphicFrameLocks xmlns:a="http://schemas.openxmlformats.org/drawingml/2006/main" noChangeAspect="1"/>
+                  </wp:cNvGraphicFramePr>
+                  <a:graphic xmlns:a="http://schemas.openxmlformats.org/drawingml/2006/main">
+                    <a:graphicData uri="http://schemas.openxmlformats.org/drawingml/2006/picture">
+                      <pic:pic xmlns:pic="http://schemas.openxmlformats.org/drawingml/2006/picture">
+                        <pic:nvPicPr>
+                          <pic:cNvPr id="1" name=""/>
+                          <pic:cNvPicPr/>
+                        </pic:nvPicPr>
+                        <pic:blipFill>
+                          <a:blip r:embed="rId16"/>
+                          <a:stretch>
+                            <a:fillRect/>
+                          </a:stretch>
+                        </pic:blipFill>
+                        <pic:spPr>
+                          <a:xfrm>
+                            <a:off x="0" y="0"/>
                             <a:ext cx="2439231" cy="2505394"/>
                           </a:xfrm>
                           <a:prstGeom prst="rect">
@@ -2807,21 +3010,7 @@
               <w:rPr>
                 <w:color w:val="999999"/>
               </w:rPr>
-              <w:t xml:space="preserve">I learnt that that the dirty data could have a great impact on the model </w:t>
-            </w:r>
-            <w:proofErr w:type="gramStart"/>
-            <w:r>
-              <w:rPr>
-                <w:color w:val="999999"/>
-              </w:rPr>
-              <w:t>performance</w:t>
-            </w:r>
-            <w:proofErr w:type="gramEnd"/>
-            <w:r>
-              <w:rPr>
-                <w:color w:val="999999"/>
-              </w:rPr>
-              <w:t xml:space="preserve"> and I did not know that the wrong labelling of the data can reduce the performance of the model so much.</w:t>
+              <w:t>I learnt that that the dirty data could have a great impact on the model performance and I did not know that the wrong labelling of the data can reduce the performance of the model so much.</w:t>
             </w:r>
           </w:p>
           <w:p>
@@ -2981,7 +3170,7 @@
                           <pic:cNvPicPr/>
                         </pic:nvPicPr>
                         <pic:blipFill>
-                          <a:blip r:embed="rId14"/>
+                          <a:blip r:embed="rId17"/>
                           <a:stretch>
                             <a:fillRect/>
                           </a:stretch>
@@ -3010,8 +3199,6 @@
                 <w:color w:val="999999"/>
               </w:rPr>
             </w:pPr>
-            <w:bookmarkStart w:id="0" w:name="_GoBack"/>
-            <w:bookmarkEnd w:id="0"/>
           </w:p>
           <w:p>
             <w:pPr>
@@ -3031,550 +3218,6 @@
                   <wp:extent cx="3511550" cy="2005330"/>
                   <wp:effectExtent l="0" t="0" r="0" b="0"/>
                   <wp:docPr id="9" name="Picture 9"/>
-                  <wp:cNvGraphicFramePr>
-                    <a:graphicFrameLocks xmlns:a="http://schemas.openxmlformats.org/drawingml/2006/main" noChangeAspect="1"/>
-                  </wp:cNvGraphicFramePr>
-                  <a:graphic xmlns:a="http://schemas.openxmlformats.org/drawingml/2006/main">
-                    <a:graphicData uri="http://schemas.openxmlformats.org/drawingml/2006/picture">
-                      <pic:pic xmlns:pic="http://schemas.openxmlformats.org/drawingml/2006/picture">
-                        <pic:nvPicPr>
-                          <pic:cNvPr id="1" name=""/>
-                          <pic:cNvPicPr/>
-                        </pic:nvPicPr>
-                        <pic:blipFill>
-                          <a:blip r:embed="rId15"/>
-                          <a:stretch>
-                            <a:fillRect/>
-                          </a:stretch>
-                        </pic:blipFill>
-                        <pic:spPr>
-                          <a:xfrm>
-                            <a:off x="0" y="0"/>
-                            <a:ext cx="3511550" cy="2005330"/>
-                          </a:xfrm>
-                          <a:prstGeom prst="rect">
-                            <a:avLst/>
-                          </a:prstGeom>
-                        </pic:spPr>
-                      </pic:pic>
-                    </a:graphicData>
-                  </a:graphic>
-                </wp:inline>
-              </w:drawing>
-            </w:r>
-          </w:p>
-          <w:p>
-            <w:pPr>
-              <w:widowControl w:val="0"/>
-              <w:spacing w:line="240" w:lineRule="auto"/>
-              <w:rPr>
-                <w:color w:val="999999"/>
-              </w:rPr>
-            </w:pPr>
-          </w:p>
-          <w:p>
-            <w:pPr>
-              <w:widowControl w:val="0"/>
-              <w:spacing w:line="240" w:lineRule="auto"/>
-              <w:jc w:val="both"/>
-              <w:rPr>
-                <w:color w:val="999999"/>
-              </w:rPr>
-            </w:pPr>
-            <w:r>
-              <w:rPr>
-                <w:color w:val="999999"/>
-              </w:rPr>
-              <w:t xml:space="preserve">The confusion matrix related to the multi model is presented above. There are three categories to be considered which includes: bacterial and viral pneumonia as well as the normal. The model performed very well for the viral pneumonia and the normal case. However, there is a performance gain which could be achieved as a result of improvement in the bacterial pneumonia category. To improve the mentioned category, I would increase the number of cases for </w:t>
-            </w:r>
-            <w:proofErr w:type="spellStart"/>
-            <w:r>
-              <w:rPr>
-                <w:color w:val="999999"/>
-              </w:rPr>
-              <w:t>th</w:t>
-            </w:r>
-            <w:proofErr w:type="spellEnd"/>
-            <w:r>
-              <w:rPr>
-                <w:color w:val="999999"/>
-              </w:rPr>
-              <w:t xml:space="preserve"> bacterial pneumonia in the training set and will check the performance of the model again:</w:t>
-            </w:r>
-          </w:p>
-          <w:p>
-            <w:pPr>
-              <w:widowControl w:val="0"/>
-              <w:spacing w:line="240" w:lineRule="auto"/>
-              <w:rPr>
-                <w:color w:val="999999"/>
-              </w:rPr>
-            </w:pPr>
-          </w:p>
-          <w:p>
-            <w:pPr>
-              <w:widowControl w:val="0"/>
-              <w:spacing w:line="240" w:lineRule="auto"/>
-              <w:rPr>
-                <w:color w:val="999999"/>
-              </w:rPr>
-            </w:pPr>
-          </w:p>
-          <w:p>
-            <w:pPr>
-              <w:widowControl w:val="0"/>
-              <w:spacing w:line="240" w:lineRule="auto"/>
-              <w:rPr>
-                <w:color w:val="999999"/>
-              </w:rPr>
-            </w:pPr>
-            <w:r>
-              <w:rPr>
-                <w:noProof/>
-              </w:rPr>
-              <w:drawing>
-                <wp:inline distT="0" distB="0" distL="0" distR="0" wp14:anchorId="0C3531A5" wp14:editId="6FBE2DE7">
-                  <wp:extent cx="3511550" cy="1160145"/>
-                  <wp:effectExtent l="0" t="0" r="0" b="1905"/>
-                  <wp:docPr id="10" name="Picture 10"/>
-                  <wp:cNvGraphicFramePr>
-                    <a:graphicFrameLocks xmlns:a="http://schemas.openxmlformats.org/drawingml/2006/main" noChangeAspect="1"/>
-                  </wp:cNvGraphicFramePr>
-                  <a:graphic xmlns:a="http://schemas.openxmlformats.org/drawingml/2006/main">
-                    <a:graphicData uri="http://schemas.openxmlformats.org/drawingml/2006/picture">
-                      <pic:pic xmlns:pic="http://schemas.openxmlformats.org/drawingml/2006/picture">
-                        <pic:nvPicPr>
-                          <pic:cNvPr id="1" name=""/>
-                          <pic:cNvPicPr/>
-                        </pic:nvPicPr>
-                        <pic:blipFill>
-                          <a:blip r:embed="rId16"/>
-                          <a:stretch>
-                            <a:fillRect/>
-                          </a:stretch>
-                        </pic:blipFill>
-                        <pic:spPr>
-                          <a:xfrm>
-                            <a:off x="0" y="0"/>
-                            <a:ext cx="3511550" cy="1160145"/>
-                          </a:xfrm>
-                          <a:prstGeom prst="rect">
-                            <a:avLst/>
-                          </a:prstGeom>
-                        </pic:spPr>
-                      </pic:pic>
-                    </a:graphicData>
-                  </a:graphic>
-                </wp:inline>
-              </w:drawing>
-            </w:r>
-          </w:p>
-          <w:p>
-            <w:pPr>
-              <w:widowControl w:val="0"/>
-              <w:spacing w:line="240" w:lineRule="auto"/>
-              <w:rPr>
-                <w:color w:val="999999"/>
-              </w:rPr>
-            </w:pPr>
-          </w:p>
-          <w:p>
-            <w:pPr>
-              <w:widowControl w:val="0"/>
-              <w:spacing w:line="240" w:lineRule="auto"/>
-              <w:rPr>
-                <w:color w:val="999999"/>
-              </w:rPr>
-            </w:pPr>
-            <w:r>
-              <w:rPr>
-                <w:noProof/>
-              </w:rPr>
-              <w:lastRenderedPageBreak/>
-              <w:drawing>
-                <wp:inline distT="0" distB="0" distL="0" distR="0" wp14:anchorId="3267C406" wp14:editId="51D7F91D">
-                  <wp:extent cx="3511550" cy="3597275"/>
-                  <wp:effectExtent l="0" t="0" r="0" b="3175"/>
-                  <wp:docPr id="11" name="Picture 11"/>
-                  <wp:cNvGraphicFramePr>
-                    <a:graphicFrameLocks xmlns:a="http://schemas.openxmlformats.org/drawingml/2006/main" noChangeAspect="1"/>
-                  </wp:cNvGraphicFramePr>
-                  <a:graphic xmlns:a="http://schemas.openxmlformats.org/drawingml/2006/main">
-                    <a:graphicData uri="http://schemas.openxmlformats.org/drawingml/2006/picture">
-                      <pic:pic xmlns:pic="http://schemas.openxmlformats.org/drawingml/2006/picture">
-                        <pic:nvPicPr>
-                          <pic:cNvPr id="1" name=""/>
-                          <pic:cNvPicPr/>
-                        </pic:nvPicPr>
-                        <pic:blipFill>
-                          <a:blip r:embed="rId17"/>
-                          <a:stretch>
-                            <a:fillRect/>
-                          </a:stretch>
-                        </pic:blipFill>
-                        <pic:spPr>
-                          <a:xfrm>
-                            <a:off x="0" y="0"/>
-                            <a:ext cx="3511550" cy="3597275"/>
-                          </a:xfrm>
-                          <a:prstGeom prst="rect">
-                            <a:avLst/>
-                          </a:prstGeom>
-                        </pic:spPr>
-                      </pic:pic>
-                    </a:graphicData>
-                  </a:graphic>
-                </wp:inline>
-              </w:drawing>
-            </w:r>
-          </w:p>
-          <w:p>
-            <w:pPr>
-              <w:widowControl w:val="0"/>
-              <w:spacing w:line="240" w:lineRule="auto"/>
-              <w:rPr>
-                <w:color w:val="999999"/>
-              </w:rPr>
-            </w:pPr>
-          </w:p>
-          <w:p>
-            <w:pPr>
-              <w:widowControl w:val="0"/>
-              <w:spacing w:line="240" w:lineRule="auto"/>
-              <w:rPr>
-                <w:color w:val="999999"/>
-              </w:rPr>
-            </w:pPr>
-            <w:r>
-              <w:rPr>
-                <w:color w:val="999999"/>
-              </w:rPr>
-              <w:t>The result shows that the confidence level can still increase to achieve to the optimum point for the precision and recall values. The optimum confidence value could be 0.9</w:t>
-            </w:r>
-          </w:p>
-          <w:p>
-            <w:pPr>
-              <w:widowControl w:val="0"/>
-              <w:spacing w:line="240" w:lineRule="auto"/>
-              <w:rPr>
-                <w:color w:val="999999"/>
-              </w:rPr>
-            </w:pPr>
-          </w:p>
-        </w:tc>
-      </w:tr>
-      <w:tr>
-        <w:tc>
-          <w:tcPr>
-            <w:tcW w:w="3630" w:type="dxa"/>
-            <w:shd w:val="clear" w:color="auto" w:fill="01B3E4"/>
-            <w:tcMar>
-              <w:top w:w="100" w:type="dxa"/>
-              <w:left w:w="100" w:type="dxa"/>
-              <w:bottom w:w="100" w:type="dxa"/>
-              <w:right w:w="100" w:type="dxa"/>
-            </w:tcMar>
-          </w:tcPr>
-          <w:p>
-            <w:pPr>
-              <w:widowControl w:val="0"/>
-              <w:spacing w:line="240" w:lineRule="auto"/>
-              <w:rPr>
-                <w:b/>
-                <w:color w:val="FFFFFF"/>
-              </w:rPr>
-            </w:pPr>
-            <w:r>
-              <w:rPr>
-                <w:b/>
-                <w:color w:val="FFFFFF"/>
-              </w:rPr>
-              <w:lastRenderedPageBreak/>
-              <w:t>Precision and Recall</w:t>
-            </w:r>
-          </w:p>
-          <w:p>
-            <w:pPr>
-              <w:widowControl w:val="0"/>
-              <w:spacing w:line="240" w:lineRule="auto"/>
-              <w:rPr>
-                <w:color w:val="FFFFFF"/>
-              </w:rPr>
-            </w:pPr>
-            <w:r>
-              <w:rPr>
-                <w:color w:val="FFFFFF"/>
-              </w:rPr>
-              <w:t xml:space="preserve">What are the model’s precision and recall? How are these values calculated (report the values for a score threshold of 0.5)?  </w:t>
-            </w:r>
-          </w:p>
-        </w:tc>
-        <w:tc>
-          <w:tcPr>
-            <w:tcW w:w="5730" w:type="dxa"/>
-            <w:shd w:val="clear" w:color="auto" w:fill="auto"/>
-            <w:tcMar>
-              <w:top w:w="100" w:type="dxa"/>
-              <w:left w:w="100" w:type="dxa"/>
-              <w:bottom w:w="100" w:type="dxa"/>
-              <w:right w:w="100" w:type="dxa"/>
-            </w:tcMar>
-          </w:tcPr>
-          <w:p>
-            <w:pPr>
-              <w:widowControl w:val="0"/>
-              <w:pBdr>
-                <w:top w:val="nil"/>
-                <w:left w:val="nil"/>
-                <w:bottom w:val="nil"/>
-                <w:right w:val="nil"/>
-                <w:between w:val="nil"/>
-              </w:pBdr>
-              <w:spacing w:line="240" w:lineRule="auto"/>
-              <w:jc w:val="both"/>
-              <w:rPr>
-                <w:color w:val="999999"/>
-              </w:rPr>
-            </w:pPr>
-            <w:r>
-              <w:rPr>
-                <w:color w:val="999999"/>
-              </w:rPr>
-              <w:t>Precision means how accurately the model can identify and distinguish the cases from each other and assign them to different categories.</w:t>
-            </w:r>
-          </w:p>
-          <w:p>
-            <w:pPr>
-              <w:widowControl w:val="0"/>
-              <w:pBdr>
-                <w:top w:val="nil"/>
-                <w:left w:val="nil"/>
-                <w:bottom w:val="nil"/>
-                <w:right w:val="nil"/>
-                <w:between w:val="nil"/>
-              </w:pBdr>
-              <w:spacing w:line="240" w:lineRule="auto"/>
-              <w:jc w:val="both"/>
-              <w:rPr>
-                <w:color w:val="999999"/>
-              </w:rPr>
-            </w:pPr>
-            <w:r>
-              <w:rPr>
-                <w:color w:val="999999"/>
-              </w:rPr>
-              <w:t>As an example, out of the cases determined as normal category how accurately the system can predict the correct normal cases.</w:t>
-            </w:r>
-          </w:p>
-          <w:p>
-            <w:pPr>
-              <w:widowControl w:val="0"/>
-              <w:pBdr>
-                <w:top w:val="nil"/>
-                <w:left w:val="nil"/>
-                <w:bottom w:val="nil"/>
-                <w:right w:val="nil"/>
-                <w:between w:val="nil"/>
-              </w:pBdr>
-              <w:spacing w:line="240" w:lineRule="auto"/>
-              <w:jc w:val="both"/>
-              <w:rPr>
-                <w:color w:val="999999"/>
-              </w:rPr>
-            </w:pPr>
-          </w:p>
-          <w:p>
-            <w:pPr>
-              <w:widowControl w:val="0"/>
-              <w:pBdr>
-                <w:top w:val="nil"/>
-                <w:left w:val="nil"/>
-                <w:bottom w:val="nil"/>
-                <w:right w:val="nil"/>
-                <w:between w:val="nil"/>
-              </w:pBdr>
-              <w:spacing w:line="240" w:lineRule="auto"/>
-              <w:jc w:val="both"/>
-              <w:rPr>
-                <w:color w:val="999999"/>
-              </w:rPr>
-            </w:pPr>
-            <w:r>
-              <w:rPr>
-                <w:color w:val="999999"/>
-              </w:rPr>
-              <w:t>Recall means how many of the actual cases with normal category is identified by the system out of all the samples.</w:t>
-            </w:r>
-          </w:p>
-          <w:p>
-            <w:pPr>
-              <w:widowControl w:val="0"/>
-              <w:pBdr>
-                <w:top w:val="nil"/>
-                <w:left w:val="nil"/>
-                <w:bottom w:val="nil"/>
-                <w:right w:val="nil"/>
-                <w:between w:val="nil"/>
-              </w:pBdr>
-              <w:spacing w:line="240" w:lineRule="auto"/>
-              <w:rPr>
-                <w:color w:val="999999"/>
-              </w:rPr>
-            </w:pPr>
-          </w:p>
-          <w:p>
-            <w:pPr>
-              <w:widowControl w:val="0"/>
-              <w:pBdr>
-                <w:top w:val="nil"/>
-                <w:left w:val="nil"/>
-                <w:bottom w:val="nil"/>
-                <w:right w:val="nil"/>
-                <w:between w:val="nil"/>
-              </w:pBdr>
-              <w:spacing w:line="240" w:lineRule="auto"/>
-              <w:rPr>
-                <w:color w:val="999999"/>
-              </w:rPr>
-            </w:pPr>
-            <w:r>
-              <w:rPr>
-                <w:color w:val="999999"/>
-              </w:rPr>
-              <w:t>The way to calculate the precision and the recall can be described in the following:</w:t>
-            </w:r>
-          </w:p>
-          <w:p>
-            <w:pPr>
-              <w:widowControl w:val="0"/>
-              <w:pBdr>
-                <w:top w:val="nil"/>
-                <w:left w:val="nil"/>
-                <w:bottom w:val="nil"/>
-                <w:right w:val="nil"/>
-                <w:between w:val="nil"/>
-              </w:pBdr>
-              <w:spacing w:line="240" w:lineRule="auto"/>
-              <w:rPr>
-                <w:color w:val="999999"/>
-              </w:rPr>
-            </w:pPr>
-          </w:p>
-          <w:p>
-            <w:pPr>
-              <w:widowControl w:val="0"/>
-              <w:pBdr>
-                <w:top w:val="nil"/>
-                <w:left w:val="nil"/>
-                <w:bottom w:val="nil"/>
-                <w:right w:val="nil"/>
-                <w:between w:val="nil"/>
-              </w:pBdr>
-              <w:spacing w:line="240" w:lineRule="auto"/>
-              <w:rPr>
-                <w:color w:val="999999"/>
-              </w:rPr>
-            </w:pPr>
-            <w:r>
-              <w:rPr>
-                <w:b/>
-                <w:bCs/>
-                <w:color w:val="999999"/>
-              </w:rPr>
-              <w:t xml:space="preserve">Recall or </w:t>
-            </w:r>
-            <w:r>
-              <w:rPr>
-                <w:b/>
-                <w:bCs/>
-                <w:color w:val="999999"/>
-              </w:rPr>
-              <w:t>sensitivity</w:t>
-            </w:r>
-            <w:r>
-              <w:rPr>
-                <w:color w:val="999999"/>
-              </w:rPr>
-              <w:t xml:space="preserve"> is the proportion of cases correctly identified as belonging to </w:t>
-            </w:r>
-            <w:r>
-              <w:rPr>
-                <w:color w:val="999999"/>
-              </w:rPr>
-              <w:t xml:space="preserve">specific class </w:t>
-            </w:r>
-            <w:r>
-              <w:rPr>
-                <w:color w:val="999999"/>
-              </w:rPr>
-              <w:t xml:space="preserve">among all cases that truly belong to </w:t>
-            </w:r>
-            <w:r>
-              <w:rPr>
-                <w:color w:val="999999"/>
-              </w:rPr>
-              <w:t xml:space="preserve">that </w:t>
-            </w:r>
-            <w:r>
-              <w:rPr>
-                <w:color w:val="999999"/>
-              </w:rPr>
-              <w:t>class.</w:t>
-            </w:r>
-            <w:r>
-              <w:rPr>
-                <w:color w:val="999999"/>
-              </w:rPr>
-              <w:t xml:space="preserve"> The following image can demonstrate the recall or sensitivity calculation for the three elements matrix:</w:t>
-            </w:r>
-          </w:p>
-          <w:p>
-            <w:pPr>
-              <w:widowControl w:val="0"/>
-              <w:pBdr>
-                <w:top w:val="nil"/>
-                <w:left w:val="nil"/>
-                <w:bottom w:val="nil"/>
-                <w:right w:val="nil"/>
-                <w:between w:val="nil"/>
-              </w:pBdr>
-              <w:spacing w:line="240" w:lineRule="auto"/>
-              <w:rPr>
-                <w:color w:val="242729"/>
-                <w:sz w:val="23"/>
-                <w:szCs w:val="23"/>
-                <w:shd w:val="clear" w:color="auto" w:fill="FFFFFF"/>
-              </w:rPr>
-            </w:pPr>
-          </w:p>
-          <w:p>
-            <w:pPr>
-              <w:widowControl w:val="0"/>
-              <w:pBdr>
-                <w:top w:val="nil"/>
-                <w:left w:val="nil"/>
-                <w:bottom w:val="nil"/>
-                <w:right w:val="nil"/>
-                <w:between w:val="nil"/>
-              </w:pBdr>
-              <w:spacing w:line="240" w:lineRule="auto"/>
-              <w:rPr>
-                <w:color w:val="242729"/>
-                <w:sz w:val="23"/>
-                <w:szCs w:val="23"/>
-                <w:shd w:val="clear" w:color="auto" w:fill="FFFFFF"/>
-              </w:rPr>
-            </w:pPr>
-            <w:r>
-              <w:rPr>
-                <w:noProof/>
-              </w:rPr>
-              <w:lastRenderedPageBreak/>
-              <w:drawing>
-                <wp:inline distT="0" distB="0" distL="0" distR="0" wp14:anchorId="6E8C8359" wp14:editId="427AF7C3">
-                  <wp:extent cx="2663190" cy="1700493"/>
-                  <wp:effectExtent l="0" t="0" r="3810" b="0"/>
-                  <wp:docPr id="12" name="Picture 12"/>
                   <wp:cNvGraphicFramePr>
                     <a:graphicFrameLocks xmlns:a="http://schemas.openxmlformats.org/drawingml/2006/main" noChangeAspect="1"/>
                   </wp:cNvGraphicFramePr>
@@ -3594,7 +3237,7 @@
                         <pic:spPr>
                           <a:xfrm>
                             <a:off x="0" y="0"/>
-                            <a:ext cx="2677596" cy="1709691"/>
+                            <a:ext cx="3511550" cy="2005330"/>
                           </a:xfrm>
                           <a:prstGeom prst="rect">
                             <a:avLst/>
@@ -3610,117 +3253,63 @@
           <w:p>
             <w:pPr>
               <w:widowControl w:val="0"/>
-              <w:pBdr>
-                <w:top w:val="nil"/>
-                <w:left w:val="nil"/>
-                <w:bottom w:val="nil"/>
-                <w:right w:val="nil"/>
-                <w:between w:val="nil"/>
-              </w:pBdr>
-              <w:spacing w:line="240" w:lineRule="auto"/>
-              <w:rPr>
-                <w:color w:val="242729"/>
-                <w:sz w:val="23"/>
-                <w:szCs w:val="23"/>
-                <w:shd w:val="clear" w:color="auto" w:fill="FFFFFF"/>
-              </w:rPr>
-            </w:pPr>
-          </w:p>
-          <w:p>
-            <w:pPr>
-              <w:widowControl w:val="0"/>
-              <w:pBdr>
-                <w:top w:val="nil"/>
-                <w:left w:val="nil"/>
-                <w:bottom w:val="nil"/>
-                <w:right w:val="nil"/>
-                <w:between w:val="nil"/>
-              </w:pBdr>
-              <w:spacing w:line="240" w:lineRule="auto"/>
-              <w:rPr>
-                <w:color w:val="242729"/>
-                <w:sz w:val="23"/>
-                <w:szCs w:val="23"/>
-                <w:shd w:val="clear" w:color="auto" w:fill="FFFFFF"/>
-              </w:rPr>
-            </w:pPr>
-          </w:p>
-          <w:p>
-            <w:pPr>
-              <w:widowControl w:val="0"/>
-              <w:pBdr>
-                <w:top w:val="nil"/>
-                <w:left w:val="nil"/>
-                <w:bottom w:val="nil"/>
-                <w:right w:val="nil"/>
-                <w:between w:val="nil"/>
-              </w:pBdr>
-              <w:spacing w:line="240" w:lineRule="auto"/>
-              <w:rPr>
-                <w:color w:val="999999"/>
-              </w:rPr>
-            </w:pPr>
-            <w:r>
-              <w:rPr>
-                <w:b/>
-                <w:bCs/>
-                <w:color w:val="999999"/>
-              </w:rPr>
-              <w:t>Precision or positive predictive value PPV</w:t>
-            </w:r>
-            <w:r>
-              <w:rPr>
-                <w:color w:val="999999"/>
-              </w:rPr>
-              <w:t> is the proportion of cases correctly identified as belonging to class </w:t>
-            </w:r>
-            <w:r>
-              <w:rPr>
-                <w:i/>
-                <w:iCs/>
-                <w:color w:val="999999"/>
-              </w:rPr>
-              <w:t>c</w:t>
-            </w:r>
-            <w:r>
-              <w:rPr>
-                <w:color w:val="999999"/>
-              </w:rPr>
-              <w:t xml:space="preserve"> among all cases of which the classifier claims that they belong to </w:t>
-            </w:r>
-            <w:r>
-              <w:rPr>
-                <w:color w:val="999999"/>
-              </w:rPr>
-              <w:t>specific class.</w:t>
-            </w:r>
-          </w:p>
-          <w:p>
-            <w:pPr>
-              <w:widowControl w:val="0"/>
-              <w:pBdr>
-                <w:top w:val="nil"/>
-                <w:left w:val="nil"/>
-                <w:bottom w:val="nil"/>
-                <w:right w:val="nil"/>
-                <w:between w:val="nil"/>
-              </w:pBdr>
-              <w:spacing w:line="240" w:lineRule="auto"/>
-              <w:rPr>
-                <w:color w:val="999999"/>
-              </w:rPr>
-            </w:pPr>
-          </w:p>
-          <w:p>
-            <w:pPr>
-              <w:widowControl w:val="0"/>
-              <w:pBdr>
-                <w:top w:val="nil"/>
-                <w:left w:val="nil"/>
-                <w:bottom w:val="nil"/>
-                <w:right w:val="nil"/>
-                <w:between w:val="nil"/>
-              </w:pBdr>
+              <w:spacing w:line="240" w:lineRule="auto"/>
+              <w:rPr>
+                <w:color w:val="999999"/>
+              </w:rPr>
+            </w:pPr>
+          </w:p>
+          <w:p>
+            <w:pPr>
+              <w:widowControl w:val="0"/>
+              <w:spacing w:line="240" w:lineRule="auto"/>
+              <w:jc w:val="both"/>
+              <w:rPr>
+                <w:color w:val="999999"/>
+              </w:rPr>
+            </w:pPr>
+            <w:r>
+              <w:rPr>
+                <w:color w:val="999999"/>
+              </w:rPr>
+              <w:t xml:space="preserve">The confusion matrix related to the multi model is presented above. There are three categories to be considered which includes: bacterial and viral pneumonia as well as the normal. The model performed very well for the viral pneumonia and the normal case. However, there is a performance gain which could be achieved as a result of improvement in the bacterial pneumonia category. To improve the mentioned category, I would increase the number of cases for </w:t>
+            </w:r>
+            <w:proofErr w:type="spellStart"/>
+            <w:r>
+              <w:rPr>
+                <w:color w:val="999999"/>
+              </w:rPr>
+              <w:t>th</w:t>
+            </w:r>
+            <w:proofErr w:type="spellEnd"/>
+            <w:r>
+              <w:rPr>
+                <w:color w:val="999999"/>
+              </w:rPr>
+              <w:t xml:space="preserve"> bacterial pneumonia in the training set and will check the performance of the model again:</w:t>
+            </w:r>
+          </w:p>
+          <w:p>
+            <w:pPr>
+              <w:widowControl w:val="0"/>
+              <w:spacing w:line="240" w:lineRule="auto"/>
+              <w:rPr>
+                <w:color w:val="999999"/>
+              </w:rPr>
+            </w:pPr>
+          </w:p>
+          <w:p>
+            <w:pPr>
+              <w:widowControl w:val="0"/>
+              <w:spacing w:line="240" w:lineRule="auto"/>
+              <w:rPr>
+                <w:color w:val="999999"/>
+              </w:rPr>
+            </w:pPr>
+          </w:p>
+          <w:p>
+            <w:pPr>
+              <w:widowControl w:val="0"/>
               <w:spacing w:line="240" w:lineRule="auto"/>
               <w:rPr>
                 <w:color w:val="999999"/>
@@ -3731,10 +3320,10 @@
                 <w:noProof/>
               </w:rPr>
               <w:drawing>
-                <wp:inline distT="0" distB="0" distL="0" distR="0" wp14:anchorId="3C1904E8" wp14:editId="119E22A3">
-                  <wp:extent cx="1062990" cy="1833379"/>
-                  <wp:effectExtent l="0" t="0" r="3810" b="0"/>
-                  <wp:docPr id="13" name="Picture 13"/>
+                <wp:inline distT="0" distB="0" distL="0" distR="0" wp14:anchorId="0C3531A5" wp14:editId="6FBE2DE7">
+                  <wp:extent cx="3511550" cy="1160145"/>
+                  <wp:effectExtent l="0" t="0" r="0" b="1905"/>
+                  <wp:docPr id="10" name="Picture 10"/>
                   <wp:cNvGraphicFramePr>
                     <a:graphicFrameLocks xmlns:a="http://schemas.openxmlformats.org/drawingml/2006/main" noChangeAspect="1"/>
                   </wp:cNvGraphicFramePr>
@@ -3754,7 +3343,7 @@
                         <pic:spPr>
                           <a:xfrm>
                             <a:off x="0" y="0"/>
-                            <a:ext cx="1073888" cy="1852174"/>
+                            <a:ext cx="3511550" cy="1160145"/>
                           </a:xfrm>
                           <a:prstGeom prst="rect">
                             <a:avLst/>
@@ -3770,13 +3359,89 @@
           <w:p>
             <w:pPr>
               <w:widowControl w:val="0"/>
-              <w:pBdr>
-                <w:top w:val="nil"/>
-                <w:left w:val="nil"/>
-                <w:bottom w:val="nil"/>
-                <w:right w:val="nil"/>
-                <w:between w:val="nil"/>
-              </w:pBdr>
+              <w:spacing w:line="240" w:lineRule="auto"/>
+              <w:rPr>
+                <w:color w:val="999999"/>
+              </w:rPr>
+            </w:pPr>
+          </w:p>
+          <w:p>
+            <w:pPr>
+              <w:widowControl w:val="0"/>
+              <w:spacing w:line="240" w:lineRule="auto"/>
+              <w:rPr>
+                <w:color w:val="999999"/>
+              </w:rPr>
+            </w:pPr>
+            <w:r>
+              <w:rPr>
+                <w:noProof/>
+              </w:rPr>
+              <w:lastRenderedPageBreak/>
+              <w:drawing>
+                <wp:inline distT="0" distB="0" distL="0" distR="0" wp14:anchorId="3267C406" wp14:editId="51D7F91D">
+                  <wp:extent cx="3511550" cy="3597275"/>
+                  <wp:effectExtent l="0" t="0" r="0" b="3175"/>
+                  <wp:docPr id="11" name="Picture 11"/>
+                  <wp:cNvGraphicFramePr>
+                    <a:graphicFrameLocks xmlns:a="http://schemas.openxmlformats.org/drawingml/2006/main" noChangeAspect="1"/>
+                  </wp:cNvGraphicFramePr>
+                  <a:graphic xmlns:a="http://schemas.openxmlformats.org/drawingml/2006/main">
+                    <a:graphicData uri="http://schemas.openxmlformats.org/drawingml/2006/picture">
+                      <pic:pic xmlns:pic="http://schemas.openxmlformats.org/drawingml/2006/picture">
+                        <pic:nvPicPr>
+                          <pic:cNvPr id="1" name=""/>
+                          <pic:cNvPicPr/>
+                        </pic:nvPicPr>
+                        <pic:blipFill>
+                          <a:blip r:embed="rId20"/>
+                          <a:stretch>
+                            <a:fillRect/>
+                          </a:stretch>
+                        </pic:blipFill>
+                        <pic:spPr>
+                          <a:xfrm>
+                            <a:off x="0" y="0"/>
+                            <a:ext cx="3511550" cy="3597275"/>
+                          </a:xfrm>
+                          <a:prstGeom prst="rect">
+                            <a:avLst/>
+                          </a:prstGeom>
+                        </pic:spPr>
+                      </pic:pic>
+                    </a:graphicData>
+                  </a:graphic>
+                </wp:inline>
+              </w:drawing>
+            </w:r>
+          </w:p>
+          <w:p>
+            <w:pPr>
+              <w:widowControl w:val="0"/>
+              <w:spacing w:line="240" w:lineRule="auto"/>
+              <w:rPr>
+                <w:color w:val="999999"/>
+              </w:rPr>
+            </w:pPr>
+          </w:p>
+          <w:p>
+            <w:pPr>
+              <w:widowControl w:val="0"/>
+              <w:spacing w:line="240" w:lineRule="auto"/>
+              <w:rPr>
+                <w:color w:val="999999"/>
+              </w:rPr>
+            </w:pPr>
+            <w:r>
+              <w:rPr>
+                <w:color w:val="999999"/>
+              </w:rPr>
+              <w:t>The result shows that the confidence level can still increase to achieve to the optimum point for the precision and recall values. The optimum confidence value could be 0.9</w:t>
+            </w:r>
+          </w:p>
+          <w:p>
+            <w:pPr>
+              <w:widowControl w:val="0"/>
               <w:spacing w:line="240" w:lineRule="auto"/>
               <w:rPr>
                 <w:color w:val="999999"/>
@@ -3812,32 +3477,23 @@
                 <w:color w:val="FFFFFF"/>
               </w:rPr>
               <w:lastRenderedPageBreak/>
-              <w:t>F1 Score</w:t>
-            </w:r>
-          </w:p>
-          <w:p>
-            <w:pPr>
-              <w:widowControl w:val="0"/>
-              <w:spacing w:line="240" w:lineRule="auto"/>
-              <w:rPr>
-                <w:color w:val="FFFFFF"/>
-              </w:rPr>
-            </w:pPr>
-            <w:r>
-              <w:rPr>
-                <w:color w:val="FFFFFF"/>
-              </w:rPr>
-              <w:t>What is this model’s F1 score?</w:t>
-            </w:r>
-          </w:p>
-          <w:p>
-            <w:pPr>
-              <w:widowControl w:val="0"/>
-              <w:spacing w:line="240" w:lineRule="auto"/>
-              <w:rPr>
-                <w:color w:val="FFFFFF"/>
-              </w:rPr>
-            </w:pPr>
+              <w:t>Precision and Recall</w:t>
+            </w:r>
+          </w:p>
+          <w:p>
+            <w:pPr>
+              <w:widowControl w:val="0"/>
+              <w:spacing w:line="240" w:lineRule="auto"/>
+              <w:rPr>
+                <w:color w:val="FFFFFF"/>
+              </w:rPr>
+            </w:pPr>
+            <w:r>
+              <w:rPr>
+                <w:color w:val="FFFFFF"/>
+              </w:rPr>
+              <w:t xml:space="preserve">What are the model’s precision and recall? How are these values calculated (report the values for a score threshold of 0.5)?  </w:t>
+            </w:r>
           </w:p>
         </w:tc>
         <w:tc>
@@ -3854,6 +3510,499 @@
           <w:p>
             <w:pPr>
               <w:widowControl w:val="0"/>
+              <w:pBdr>
+                <w:top w:val="nil"/>
+                <w:left w:val="nil"/>
+                <w:bottom w:val="nil"/>
+                <w:right w:val="nil"/>
+                <w:between w:val="nil"/>
+              </w:pBdr>
+              <w:spacing w:line="240" w:lineRule="auto"/>
+              <w:jc w:val="both"/>
+              <w:rPr>
+                <w:color w:val="999999"/>
+              </w:rPr>
+            </w:pPr>
+            <w:r>
+              <w:rPr>
+                <w:color w:val="999999"/>
+              </w:rPr>
+              <w:t>Precision means how accurately the model can identify and distinguish the cases from each other and assign them to different categories.</w:t>
+            </w:r>
+          </w:p>
+          <w:p>
+            <w:pPr>
+              <w:widowControl w:val="0"/>
+              <w:pBdr>
+                <w:top w:val="nil"/>
+                <w:left w:val="nil"/>
+                <w:bottom w:val="nil"/>
+                <w:right w:val="nil"/>
+                <w:between w:val="nil"/>
+              </w:pBdr>
+              <w:spacing w:line="240" w:lineRule="auto"/>
+              <w:jc w:val="both"/>
+              <w:rPr>
+                <w:color w:val="999999"/>
+              </w:rPr>
+            </w:pPr>
+            <w:r>
+              <w:rPr>
+                <w:color w:val="999999"/>
+              </w:rPr>
+              <w:t>As an example, out of the cases determined as normal category how accurately the system can predict the correct normal cases.</w:t>
+            </w:r>
+          </w:p>
+          <w:p>
+            <w:pPr>
+              <w:widowControl w:val="0"/>
+              <w:pBdr>
+                <w:top w:val="nil"/>
+                <w:left w:val="nil"/>
+                <w:bottom w:val="nil"/>
+                <w:right w:val="nil"/>
+                <w:between w:val="nil"/>
+              </w:pBdr>
+              <w:spacing w:line="240" w:lineRule="auto"/>
+              <w:jc w:val="both"/>
+              <w:rPr>
+                <w:color w:val="999999"/>
+              </w:rPr>
+            </w:pPr>
+          </w:p>
+          <w:p>
+            <w:pPr>
+              <w:widowControl w:val="0"/>
+              <w:pBdr>
+                <w:top w:val="nil"/>
+                <w:left w:val="nil"/>
+                <w:bottom w:val="nil"/>
+                <w:right w:val="nil"/>
+                <w:between w:val="nil"/>
+              </w:pBdr>
+              <w:spacing w:line="240" w:lineRule="auto"/>
+              <w:jc w:val="both"/>
+              <w:rPr>
+                <w:color w:val="999999"/>
+              </w:rPr>
+            </w:pPr>
+            <w:r>
+              <w:rPr>
+                <w:color w:val="999999"/>
+              </w:rPr>
+              <w:t>Recall means how many of the actual cases with normal category is identified by the system out of all the samples.</w:t>
+            </w:r>
+          </w:p>
+          <w:p>
+            <w:pPr>
+              <w:widowControl w:val="0"/>
+              <w:pBdr>
+                <w:top w:val="nil"/>
+                <w:left w:val="nil"/>
+                <w:bottom w:val="nil"/>
+                <w:right w:val="nil"/>
+                <w:between w:val="nil"/>
+              </w:pBdr>
+              <w:spacing w:line="240" w:lineRule="auto"/>
+              <w:rPr>
+                <w:color w:val="999999"/>
+              </w:rPr>
+            </w:pPr>
+          </w:p>
+          <w:p>
+            <w:pPr>
+              <w:widowControl w:val="0"/>
+              <w:pBdr>
+                <w:top w:val="nil"/>
+                <w:left w:val="nil"/>
+                <w:bottom w:val="nil"/>
+                <w:right w:val="nil"/>
+                <w:between w:val="nil"/>
+              </w:pBdr>
+              <w:spacing w:line="240" w:lineRule="auto"/>
+              <w:rPr>
+                <w:color w:val="999999"/>
+              </w:rPr>
+            </w:pPr>
+            <w:r>
+              <w:rPr>
+                <w:color w:val="999999"/>
+              </w:rPr>
+              <w:t>The way to calculate the precision and the recall can be described in the following:</w:t>
+            </w:r>
+          </w:p>
+          <w:p>
+            <w:pPr>
+              <w:widowControl w:val="0"/>
+              <w:pBdr>
+                <w:top w:val="nil"/>
+                <w:left w:val="nil"/>
+                <w:bottom w:val="nil"/>
+                <w:right w:val="nil"/>
+                <w:between w:val="nil"/>
+              </w:pBdr>
+              <w:spacing w:line="240" w:lineRule="auto"/>
+              <w:rPr>
+                <w:color w:val="999999"/>
+              </w:rPr>
+            </w:pPr>
+          </w:p>
+          <w:p>
+            <w:pPr>
+              <w:widowControl w:val="0"/>
+              <w:pBdr>
+                <w:top w:val="nil"/>
+                <w:left w:val="nil"/>
+                <w:bottom w:val="nil"/>
+                <w:right w:val="nil"/>
+                <w:between w:val="nil"/>
+              </w:pBdr>
+              <w:spacing w:line="240" w:lineRule="auto"/>
+              <w:rPr>
+                <w:color w:val="999999"/>
+              </w:rPr>
+            </w:pPr>
+            <w:r>
+              <w:rPr>
+                <w:b/>
+                <w:bCs/>
+                <w:color w:val="999999"/>
+              </w:rPr>
+              <w:t>Recall or sensitivity</w:t>
+            </w:r>
+            <w:r>
+              <w:rPr>
+                <w:color w:val="999999"/>
+              </w:rPr>
+              <w:t> is the proportion of cases correctly identified as belonging to specific class among all cases that truly belong to that class. The following image can demonstrate the recall or sensitivity calculation for the three elements matrix:</w:t>
+            </w:r>
+          </w:p>
+          <w:p>
+            <w:pPr>
+              <w:widowControl w:val="0"/>
+              <w:pBdr>
+                <w:top w:val="nil"/>
+                <w:left w:val="nil"/>
+                <w:bottom w:val="nil"/>
+                <w:right w:val="nil"/>
+                <w:between w:val="nil"/>
+              </w:pBdr>
+              <w:spacing w:line="240" w:lineRule="auto"/>
+              <w:rPr>
+                <w:color w:val="242729"/>
+                <w:sz w:val="23"/>
+                <w:szCs w:val="23"/>
+                <w:shd w:val="clear" w:color="auto" w:fill="FFFFFF"/>
+              </w:rPr>
+            </w:pPr>
+          </w:p>
+          <w:p>
+            <w:pPr>
+              <w:widowControl w:val="0"/>
+              <w:pBdr>
+                <w:top w:val="nil"/>
+                <w:left w:val="nil"/>
+                <w:bottom w:val="nil"/>
+                <w:right w:val="nil"/>
+                <w:between w:val="nil"/>
+              </w:pBdr>
+              <w:spacing w:line="240" w:lineRule="auto"/>
+              <w:rPr>
+                <w:color w:val="242729"/>
+                <w:sz w:val="23"/>
+                <w:szCs w:val="23"/>
+                <w:shd w:val="clear" w:color="auto" w:fill="FFFFFF"/>
+              </w:rPr>
+            </w:pPr>
+            <w:r>
+              <w:rPr>
+                <w:noProof/>
+              </w:rPr>
+              <w:lastRenderedPageBreak/>
+              <w:drawing>
+                <wp:inline distT="0" distB="0" distL="0" distR="0" wp14:anchorId="6E8C8359" wp14:editId="427AF7C3">
+                  <wp:extent cx="2663190" cy="1700493"/>
+                  <wp:effectExtent l="0" t="0" r="3810" b="0"/>
+                  <wp:docPr id="12" name="Picture 12"/>
+                  <wp:cNvGraphicFramePr>
+                    <a:graphicFrameLocks xmlns:a="http://schemas.openxmlformats.org/drawingml/2006/main" noChangeAspect="1"/>
+                  </wp:cNvGraphicFramePr>
+                  <a:graphic xmlns:a="http://schemas.openxmlformats.org/drawingml/2006/main">
+                    <a:graphicData uri="http://schemas.openxmlformats.org/drawingml/2006/picture">
+                      <pic:pic xmlns:pic="http://schemas.openxmlformats.org/drawingml/2006/picture">
+                        <pic:nvPicPr>
+                          <pic:cNvPr id="1" name=""/>
+                          <pic:cNvPicPr/>
+                        </pic:nvPicPr>
+                        <pic:blipFill>
+                          <a:blip r:embed="rId21"/>
+                          <a:stretch>
+                            <a:fillRect/>
+                          </a:stretch>
+                        </pic:blipFill>
+                        <pic:spPr>
+                          <a:xfrm>
+                            <a:off x="0" y="0"/>
+                            <a:ext cx="2677596" cy="1709691"/>
+                          </a:xfrm>
+                          <a:prstGeom prst="rect">
+                            <a:avLst/>
+                          </a:prstGeom>
+                        </pic:spPr>
+                      </pic:pic>
+                    </a:graphicData>
+                  </a:graphic>
+                </wp:inline>
+              </w:drawing>
+            </w:r>
+          </w:p>
+          <w:p>
+            <w:pPr>
+              <w:widowControl w:val="0"/>
+              <w:pBdr>
+                <w:top w:val="nil"/>
+                <w:left w:val="nil"/>
+                <w:bottom w:val="nil"/>
+                <w:right w:val="nil"/>
+                <w:between w:val="nil"/>
+              </w:pBdr>
+              <w:spacing w:line="240" w:lineRule="auto"/>
+              <w:rPr>
+                <w:color w:val="242729"/>
+                <w:sz w:val="23"/>
+                <w:szCs w:val="23"/>
+                <w:shd w:val="clear" w:color="auto" w:fill="FFFFFF"/>
+              </w:rPr>
+            </w:pPr>
+          </w:p>
+          <w:p>
+            <w:pPr>
+              <w:widowControl w:val="0"/>
+              <w:pBdr>
+                <w:top w:val="nil"/>
+                <w:left w:val="nil"/>
+                <w:bottom w:val="nil"/>
+                <w:right w:val="nil"/>
+                <w:between w:val="nil"/>
+              </w:pBdr>
+              <w:spacing w:line="240" w:lineRule="auto"/>
+              <w:rPr>
+                <w:color w:val="242729"/>
+                <w:sz w:val="23"/>
+                <w:szCs w:val="23"/>
+                <w:shd w:val="clear" w:color="auto" w:fill="FFFFFF"/>
+              </w:rPr>
+            </w:pPr>
+          </w:p>
+          <w:p>
+            <w:pPr>
+              <w:widowControl w:val="0"/>
+              <w:pBdr>
+                <w:top w:val="nil"/>
+                <w:left w:val="nil"/>
+                <w:bottom w:val="nil"/>
+                <w:right w:val="nil"/>
+                <w:between w:val="nil"/>
+              </w:pBdr>
+              <w:spacing w:line="240" w:lineRule="auto"/>
+              <w:rPr>
+                <w:color w:val="999999"/>
+              </w:rPr>
+            </w:pPr>
+            <w:r>
+              <w:rPr>
+                <w:b/>
+                <w:bCs/>
+                <w:color w:val="999999"/>
+              </w:rPr>
+              <w:t>Precision or positive predictive value PPV</w:t>
+            </w:r>
+            <w:r>
+              <w:rPr>
+                <w:color w:val="999999"/>
+              </w:rPr>
+              <w:t> is the proportion of cases correctly identified as belonging to class </w:t>
+            </w:r>
+            <w:r>
+              <w:rPr>
+                <w:i/>
+                <w:iCs/>
+                <w:color w:val="999999"/>
+              </w:rPr>
+              <w:t>c</w:t>
+            </w:r>
+            <w:r>
+              <w:rPr>
+                <w:color w:val="999999"/>
+              </w:rPr>
+              <w:t xml:space="preserve"> among all cases of which the classifier claims that they belong to </w:t>
+            </w:r>
+            <w:r>
+              <w:rPr>
+                <w:color w:val="999999"/>
+              </w:rPr>
+              <w:t>specific class.</w:t>
+            </w:r>
+          </w:p>
+          <w:p>
+            <w:pPr>
+              <w:widowControl w:val="0"/>
+              <w:pBdr>
+                <w:top w:val="nil"/>
+                <w:left w:val="nil"/>
+                <w:bottom w:val="nil"/>
+                <w:right w:val="nil"/>
+                <w:between w:val="nil"/>
+              </w:pBdr>
+              <w:spacing w:line="240" w:lineRule="auto"/>
+              <w:rPr>
+                <w:color w:val="999999"/>
+              </w:rPr>
+            </w:pPr>
+          </w:p>
+          <w:p>
+            <w:pPr>
+              <w:widowControl w:val="0"/>
+              <w:pBdr>
+                <w:top w:val="nil"/>
+                <w:left w:val="nil"/>
+                <w:bottom w:val="nil"/>
+                <w:right w:val="nil"/>
+                <w:between w:val="nil"/>
+              </w:pBdr>
+              <w:spacing w:line="240" w:lineRule="auto"/>
+              <w:rPr>
+                <w:color w:val="999999"/>
+              </w:rPr>
+            </w:pPr>
+            <w:r>
+              <w:rPr>
+                <w:noProof/>
+              </w:rPr>
+              <w:drawing>
+                <wp:inline distT="0" distB="0" distL="0" distR="0" wp14:anchorId="3C1904E8" wp14:editId="119E22A3">
+                  <wp:extent cx="1062990" cy="1833379"/>
+                  <wp:effectExtent l="0" t="0" r="3810" b="0"/>
+                  <wp:docPr id="13" name="Picture 13"/>
+                  <wp:cNvGraphicFramePr>
+                    <a:graphicFrameLocks xmlns:a="http://schemas.openxmlformats.org/drawingml/2006/main" noChangeAspect="1"/>
+                  </wp:cNvGraphicFramePr>
+                  <a:graphic xmlns:a="http://schemas.openxmlformats.org/drawingml/2006/main">
+                    <a:graphicData uri="http://schemas.openxmlformats.org/drawingml/2006/picture">
+                      <pic:pic xmlns:pic="http://schemas.openxmlformats.org/drawingml/2006/picture">
+                        <pic:nvPicPr>
+                          <pic:cNvPr id="1" name=""/>
+                          <pic:cNvPicPr/>
+                        </pic:nvPicPr>
+                        <pic:blipFill>
+                          <a:blip r:embed="rId22"/>
+                          <a:stretch>
+                            <a:fillRect/>
+                          </a:stretch>
+                        </pic:blipFill>
+                        <pic:spPr>
+                          <a:xfrm>
+                            <a:off x="0" y="0"/>
+                            <a:ext cx="1073888" cy="1852174"/>
+                          </a:xfrm>
+                          <a:prstGeom prst="rect">
+                            <a:avLst/>
+                          </a:prstGeom>
+                        </pic:spPr>
+                      </pic:pic>
+                    </a:graphicData>
+                  </a:graphic>
+                </wp:inline>
+              </w:drawing>
+            </w:r>
+          </w:p>
+          <w:p>
+            <w:pPr>
+              <w:widowControl w:val="0"/>
+              <w:pBdr>
+                <w:top w:val="nil"/>
+                <w:left w:val="nil"/>
+                <w:bottom w:val="nil"/>
+                <w:right w:val="nil"/>
+                <w:between w:val="nil"/>
+              </w:pBdr>
+              <w:spacing w:line="240" w:lineRule="auto"/>
+              <w:rPr>
+                <w:color w:val="999999"/>
+              </w:rPr>
+            </w:pPr>
+          </w:p>
+        </w:tc>
+      </w:tr>
+      <w:tr>
+        <w:tc>
+          <w:tcPr>
+            <w:tcW w:w="3630" w:type="dxa"/>
+            <w:shd w:val="clear" w:color="auto" w:fill="01B3E4"/>
+            <w:tcMar>
+              <w:top w:w="100" w:type="dxa"/>
+              <w:left w:w="100" w:type="dxa"/>
+              <w:bottom w:w="100" w:type="dxa"/>
+              <w:right w:w="100" w:type="dxa"/>
+            </w:tcMar>
+          </w:tcPr>
+          <w:p>
+            <w:pPr>
+              <w:widowControl w:val="0"/>
+              <w:spacing w:line="240" w:lineRule="auto"/>
+              <w:rPr>
+                <w:b/>
+                <w:color w:val="FFFFFF"/>
+              </w:rPr>
+            </w:pPr>
+            <w:r>
+              <w:rPr>
+                <w:b/>
+                <w:color w:val="FFFFFF"/>
+              </w:rPr>
+              <w:lastRenderedPageBreak/>
+              <w:t>F1 Score</w:t>
+            </w:r>
+          </w:p>
+          <w:p>
+            <w:pPr>
+              <w:widowControl w:val="0"/>
+              <w:spacing w:line="240" w:lineRule="auto"/>
+              <w:rPr>
+                <w:color w:val="FFFFFF"/>
+              </w:rPr>
+            </w:pPr>
+            <w:r>
+              <w:rPr>
+                <w:color w:val="FFFFFF"/>
+              </w:rPr>
+              <w:t>What is this model’s F1 score?</w:t>
+            </w:r>
+          </w:p>
+          <w:p>
+            <w:pPr>
+              <w:widowControl w:val="0"/>
+              <w:spacing w:line="240" w:lineRule="auto"/>
+              <w:rPr>
+                <w:color w:val="FFFFFF"/>
+              </w:rPr>
+            </w:pPr>
+          </w:p>
+        </w:tc>
+        <w:tc>
+          <w:tcPr>
+            <w:tcW w:w="5730" w:type="dxa"/>
+            <w:shd w:val="clear" w:color="auto" w:fill="auto"/>
+            <w:tcMar>
+              <w:top w:w="100" w:type="dxa"/>
+              <w:left w:w="100" w:type="dxa"/>
+              <w:bottom w:w="100" w:type="dxa"/>
+              <w:right w:w="100" w:type="dxa"/>
+            </w:tcMar>
+          </w:tcPr>
+          <w:p>
+            <w:pPr>
+              <w:widowControl w:val="0"/>
               <w:spacing w:line="240" w:lineRule="auto"/>
               <w:rPr>
                 <w:color w:val="999999"/>
@@ -3871,7 +4020,7 @@
               </w:rPr>
               <w:t>In </w:t>
             </w:r>
-            <w:hyperlink r:id="rId20" w:tooltip="Statistics" w:history="1">
+            <w:hyperlink r:id="rId23" w:tooltip="Statistics" w:history="1">
               <w:r>
                 <w:rPr>
                   <w:color w:val="999999"/>
@@ -3885,7 +4034,7 @@
               </w:rPr>
               <w:t> analysis of </w:t>
             </w:r>
-            <w:hyperlink r:id="rId21" w:tooltip="Binary classification" w:history="1">
+            <w:hyperlink r:id="rId24" w:tooltip="Binary classification" w:history="1">
               <w:r>
                 <w:rPr>
                   <w:color w:val="999999"/>
@@ -3899,7 +4048,7 @@
               </w:rPr>
               <w:t>, the F1 score (also F-score or F-measure) is a measure of a test's accuracy. It considers both the </w:t>
             </w:r>
-            <w:hyperlink r:id="rId22" w:tooltip="Precision (information retrieval)" w:history="1">
+            <w:hyperlink r:id="rId25" w:tooltip="Precision (information retrieval)" w:history="1">
               <w:r>
                 <w:rPr>
                   <w:color w:val="999999"/>
@@ -3913,7 +4062,7 @@
               </w:rPr>
               <w:t> p and the </w:t>
             </w:r>
-            <w:hyperlink r:id="rId23" w:tooltip="Recall (information retrieval)" w:history="1">
+            <w:hyperlink r:id="rId26" w:tooltip="Recall (information retrieval)" w:history="1">
               <w:r>
                 <w:rPr>
                   <w:color w:val="999999"/>
@@ -3927,7 +4076,7 @@
               </w:rPr>
               <w:t> r of the test to compute the score: p is the number of correct positive results divided by the number of all positive results returned by the classifier, and r is the number of correct positive results divided by the number of all relevant samples (all samples that should have been identified as positive). The F1 score is the </w:t>
             </w:r>
-            <w:hyperlink r:id="rId24" w:tooltip="Harmonic mean" w:history="1">
+            <w:hyperlink r:id="rId27" w:tooltip="Harmonic mean" w:history="1">
               <w:r>
                 <w:rPr>
                   <w:color w:val="999999"/>
@@ -3941,7 +4090,7 @@
               </w:rPr>
               <w:t> of the </w:t>
             </w:r>
-            <w:hyperlink r:id="rId25" w:tooltip="Precision and recall" w:history="1">
+            <w:hyperlink r:id="rId28" w:tooltip="Precision and recall" w:history="1">
               <w:r>
                 <w:rPr>
                   <w:color w:val="999999"/>
@@ -4023,7 +4172,7 @@
                           <pic:cNvPicPr/>
                         </pic:nvPicPr>
                         <pic:blipFill>
-                          <a:blip r:embed="rId26"/>
+                          <a:blip r:embed="rId29"/>
                           <a:stretch>
                             <a:fillRect/>
                           </a:stretch>
@@ -4098,21 +4247,7 @@
               <w:rPr>
                 <w:color w:val="999999"/>
               </w:rPr>
-              <w:t>2.(</w:t>
-            </w:r>
-            <w:proofErr w:type="gramStart"/>
-            <w:r>
-              <w:rPr>
-                <w:color w:val="999999"/>
-              </w:rPr>
-              <w:t>0.76)(</w:t>
-            </w:r>
-            <w:proofErr w:type="gramEnd"/>
-            <w:r>
-              <w:rPr>
-                <w:color w:val="999999"/>
-              </w:rPr>
-              <w:t>0.86) / (0.76+ 0.86) = 0.806</w:t>
+              <w:t>2.(0.76)(0.86) / (0.76+ 0.86) = 0.806</w:t>
             </w:r>
           </w:p>
           <w:p>

</xml_diff>